<commit_message>
Defendant Information Form and last in the list - I think.
</commit_message>
<xml_diff>
--- a/docassemble/MAVirtualCourt/data/templates/209A_confidential_info_addendum.docx
+++ b/docassemble/MAVirtualCourt/data/templates/209A_confidential_info_addendum.docx
@@ -1,6 +1,6 @@
 
 <file path=word/document.xml><?xml version="1.0" encoding="utf-8"?>
-<w:document xmlns:o="urn:schemas-microsoft-com:office:office" xmlns:r="http://schemas.openxmlformats.org/officeDocument/2006/relationships" xmlns:v="urn:schemas-microsoft-com:vml" xmlns:w="http://schemas.openxmlformats.org/wordprocessingml/2006/main" xmlns:w10="urn:schemas-microsoft-com:office:word" xmlns:wp="http://schemas.openxmlformats.org/drawingml/2006/wordprocessingDrawing" xmlns:wps="http://schemas.microsoft.com/office/word/2010/wordprocessingShape" xmlns:wpg="http://schemas.microsoft.com/office/word/2010/wordprocessingGroup" xmlns:mc="http://schemas.openxmlformats.org/markup-compatibility/2006" xmlns:wp14="http://schemas.microsoft.com/office/word/2010/wordprocessingDrawing" xmlns:w14="http://schemas.microsoft.com/office/word/2010/wordml" mc:Ignorable="w14 wp14">
+<w:document xmlns:wpc="http://schemas.microsoft.com/office/word/2010/wordprocessingCanvas" xmlns:cx="http://schemas.microsoft.com/office/drawing/2014/chartex" xmlns:cx1="http://schemas.microsoft.com/office/drawing/2015/9/8/chartex" xmlns:mc="http://schemas.openxmlformats.org/markup-compatibility/2006" xmlns:o="urn:schemas-microsoft-com:office:office" xmlns:r="http://schemas.openxmlformats.org/officeDocument/2006/relationships" xmlns:m="http://schemas.openxmlformats.org/officeDocument/2006/math" xmlns:v="urn:schemas-microsoft-com:vml" xmlns:wp14="http://schemas.microsoft.com/office/word/2010/wordprocessingDrawing" xmlns:wp="http://schemas.openxmlformats.org/drawingml/2006/wordprocessingDrawing" xmlns:w10="urn:schemas-microsoft-com:office:word" xmlns:w="http://schemas.openxmlformats.org/wordprocessingml/2006/main" xmlns:w14="http://schemas.microsoft.com/office/word/2010/wordml" xmlns:w15="http://schemas.microsoft.com/office/word/2012/wordml" xmlns:w16se="http://schemas.microsoft.com/office/word/2015/wordml/symex" xmlns:wpg="http://schemas.microsoft.com/office/word/2010/wordprocessingGroup" xmlns:wpi="http://schemas.microsoft.com/office/word/2010/wordprocessingInk" xmlns:wne="http://schemas.microsoft.com/office/word/2006/wordml" xmlns:wps="http://schemas.microsoft.com/office/word/2010/wordprocessingShape" mc:Ignorable="w14 w15 w16se wp14">
   <w:body>
     <w:p>
       <w:pPr>
@@ -9,25 +9,19 @@
           <w:ilvl w:val="0"/>
           <w:numId w:val="2"/>
         </w:numPr>
-        <w:spacing w:before="240" w:after="120"/>
         <w:jc w:val="center"/>
-        <w:rPr/>
-      </w:pPr>
-      <w:r>
-        <w:rPr/>
+      </w:pPr>
+      <w:r>
         <w:t>ADDENDUM</w:t>
       </w:r>
     </w:p>
     <w:p>
       <w:pPr>
-        <w:pStyle w:val="Normal"/>
         <w:numPr>
           <w:ilvl w:val="0"/>
           <w:numId w:val="2"/>
         </w:numPr>
-        <w:bidi w:val="0"/>
         <w:jc w:val="center"/>
-        <w:rPr/>
       </w:pPr>
       <w:r>
         <w:rPr>
@@ -40,14 +34,11 @@
     </w:p>
     <w:p>
       <w:pPr>
-        <w:pStyle w:val="Normal"/>
         <w:numPr>
           <w:ilvl w:val="0"/>
           <w:numId w:val="2"/>
         </w:numPr>
-        <w:bidi w:val="0"/>
         <w:jc w:val="center"/>
-        <w:rPr/>
       </w:pPr>
       <w:r>
         <w:rPr>
@@ -61,37 +52,30 @@
     <w:tbl>
       <w:tblPr>
         <w:tblW w:w="9972" w:type="dxa"/>
-        <w:jc w:val="left"/>
-        <w:tblInd w:w="0" w:type="dxa"/>
         <w:tblCellMar>
           <w:top w:w="55" w:type="dxa"/>
           <w:left w:w="55" w:type="dxa"/>
           <w:bottom w:w="55" w:type="dxa"/>
           <w:right w:w="55" w:type="dxa"/>
         </w:tblCellMar>
+        <w:tblLook w:val="0000" w:firstRow="0" w:lastRow="0" w:firstColumn="0" w:lastColumn="0" w:noHBand="0" w:noVBand="0"/>
       </w:tblPr>
       <w:tblGrid>
-        <w:gridCol w:w="4986"/>
+        <w:gridCol w:w="4987"/>
         <w:gridCol w:w="4985"/>
       </w:tblGrid>
       <w:tr>
-        <w:trPr/>
         <w:tc>
           <w:tcPr>
             <w:tcW w:w="4986" w:type="dxa"/>
-            <w:tcBorders/>
-            <w:shd w:fill="auto" w:val="clear"/>
+            <w:shd w:val="clear" w:color="auto" w:fill="auto"/>
           </w:tcPr>
           <w:p>
             <w:pPr>
-              <w:pStyle w:val="Normal"/>
               <w:numPr>
                 <w:ilvl w:val="0"/>
                 <w:numId w:val="2"/>
               </w:numPr>
-              <w:bidi w:val="0"/>
-              <w:jc w:val="left"/>
-              <w:rPr/>
             </w:pPr>
             <w:r>
               <w:rPr>
@@ -100,6 +84,13 @@
                 <w:szCs w:val="20"/>
               </w:rPr>
               <w:t>{{ courts[0].address.county }}, ss</w:t>
+            </w:r>
+            <w:r>
+              <w:rPr>
+                <w:rFonts w:ascii="sans-serif" w:hAnsi="sans-serif"/>
+                <w:sz w:val="20"/>
+                <w:szCs w:val="20"/>
+              </w:rPr>
               <w:tab/>
             </w:r>
           </w:p>
@@ -107,19 +98,14 @@
         <w:tc>
           <w:tcPr>
             <w:tcW w:w="4985" w:type="dxa"/>
-            <w:tcBorders/>
-            <w:shd w:fill="auto" w:val="clear"/>
+            <w:shd w:val="clear" w:color="auto" w:fill="auto"/>
           </w:tcPr>
           <w:p>
             <w:pPr>
-              <w:pStyle w:val="Normal"/>
               <w:numPr>
                 <w:ilvl w:val="0"/>
                 <w:numId w:val="2"/>
               </w:numPr>
-              <w:bidi w:val="0"/>
-              <w:jc w:val="left"/>
-              <w:rPr/>
             </w:pPr>
             <w:r>
               <w:rPr>
@@ -128,18 +114,23 @@
                 <w:szCs w:val="20"/>
               </w:rPr>
               <w:t>{{ courts[0] }}</w:t>
+            </w:r>
+            <w:r>
+              <w:rPr>
+                <w:rFonts w:ascii="sans-serif" w:hAnsi="sans-serif"/>
+                <w:sz w:val="20"/>
+                <w:szCs w:val="20"/>
+              </w:rPr>
               <w:tab/>
             </w:r>
           </w:p>
         </w:tc>
       </w:tr>
       <w:tr>
-        <w:trPr/>
         <w:tc>
           <w:tcPr>
             <w:tcW w:w="4986" w:type="dxa"/>
-            <w:tcBorders/>
-            <w:shd w:fill="auto" w:val="clear"/>
+            <w:shd w:val="clear" w:color="auto" w:fill="auto"/>
           </w:tcPr>
           <w:p>
             <w:pPr>
@@ -148,29 +139,20 @@
                 <w:ilvl w:val="0"/>
                 <w:numId w:val="2"/>
               </w:numPr>
-              <w:rPr/>
             </w:pPr>
-            <w:r>
-              <w:rPr/>
-            </w:r>
           </w:p>
         </w:tc>
         <w:tc>
           <w:tcPr>
             <w:tcW w:w="4985" w:type="dxa"/>
-            <w:tcBorders/>
-            <w:shd w:fill="auto" w:val="clear"/>
+            <w:shd w:val="clear" w:color="auto" w:fill="auto"/>
           </w:tcPr>
           <w:p>
             <w:pPr>
-              <w:pStyle w:val="Normal"/>
               <w:numPr>
                 <w:ilvl w:val="5"/>
                 <w:numId w:val="2"/>
               </w:numPr>
-              <w:bidi w:val="0"/>
-              <w:jc w:val="left"/>
-              <w:rPr/>
             </w:pPr>
             <w:r>
               <w:rPr>
@@ -184,23 +166,17 @@
         </w:tc>
       </w:tr>
       <w:tr>
-        <w:trPr/>
         <w:tc>
           <w:tcPr>
             <w:tcW w:w="4986" w:type="dxa"/>
-            <w:tcBorders/>
-            <w:shd w:fill="auto" w:val="clear"/>
+            <w:shd w:val="clear" w:color="auto" w:fill="auto"/>
           </w:tcPr>
           <w:p>
             <w:pPr>
-              <w:pStyle w:val="Normal"/>
               <w:numPr>
                 <w:ilvl w:val="0"/>
                 <w:numId w:val="2"/>
               </w:numPr>
-              <w:bidi w:val="0"/>
-              <w:jc w:val="left"/>
-              <w:rPr/>
             </w:pPr>
             <w:r>
               <w:rPr>
@@ -213,14 +189,10 @@
           </w:p>
           <w:p>
             <w:pPr>
-              <w:pStyle w:val="Normal"/>
               <w:numPr>
                 <w:ilvl w:val="0"/>
                 <w:numId w:val="2"/>
               </w:numPr>
-              <w:bidi w:val="0"/>
-              <w:jc w:val="left"/>
-              <w:rPr/>
             </w:pPr>
             <w:r>
               <w:rPr>
@@ -235,44 +207,30 @@
         <w:tc>
           <w:tcPr>
             <w:tcW w:w="4985" w:type="dxa"/>
-            <w:tcBorders/>
-            <w:shd w:fill="auto" w:val="clear"/>
+            <w:shd w:val="clear" w:color="auto" w:fill="auto"/>
           </w:tcPr>
           <w:p>
             <w:pPr>
-              <w:pStyle w:val="Normal"/>
               <w:numPr>
                 <w:ilvl w:val="5"/>
                 <w:numId w:val="2"/>
               </w:numPr>
-              <w:bidi w:val="0"/>
-              <w:jc w:val="left"/>
-              <w:rPr/>
             </w:pPr>
-            <w:r>
-              <w:rPr/>
-            </w:r>
           </w:p>
         </w:tc>
       </w:tr>
       <w:tr>
-        <w:trPr/>
         <w:tc>
           <w:tcPr>
             <w:tcW w:w="4986" w:type="dxa"/>
-            <w:tcBorders/>
-            <w:shd w:fill="auto" w:val="clear"/>
+            <w:shd w:val="clear" w:color="auto" w:fill="auto"/>
           </w:tcPr>
           <w:p>
             <w:pPr>
-              <w:pStyle w:val="Normal"/>
               <w:numPr>
                 <w:ilvl w:val="0"/>
                 <w:numId w:val="2"/>
               </w:numPr>
-              <w:bidi w:val="0"/>
-              <w:jc w:val="left"/>
-              <w:rPr/>
             </w:pPr>
             <w:r>
               <w:rPr>
@@ -281,7 +239,21 @@
                 <w:szCs w:val="20"/>
               </w:rPr>
               <w:t>vs.</w:t>
+            </w:r>
+            <w:r>
+              <w:rPr>
+                <w:rFonts w:ascii="sans-serif" w:hAnsi="sans-serif"/>
+                <w:sz w:val="20"/>
+                <w:szCs w:val="20"/>
+              </w:rPr>
               <w:tab/>
+            </w:r>
+            <w:r>
+              <w:rPr>
+                <w:rFonts w:ascii="sans-serif" w:hAnsi="sans-serif"/>
+                <w:sz w:val="20"/>
+                <w:szCs w:val="20"/>
+              </w:rPr>
               <w:tab/>
             </w:r>
           </w:p>
@@ -289,19 +261,14 @@
         <w:tc>
           <w:tcPr>
             <w:tcW w:w="4985" w:type="dxa"/>
-            <w:tcBorders/>
-            <w:shd w:fill="auto" w:val="clear"/>
+            <w:shd w:val="clear" w:color="auto" w:fill="auto"/>
           </w:tcPr>
           <w:p>
             <w:pPr>
-              <w:pStyle w:val="Normal"/>
               <w:numPr>
                 <w:ilvl w:val="0"/>
                 <w:numId w:val="2"/>
               </w:numPr>
-              <w:bidi w:val="0"/>
-              <w:jc w:val="left"/>
-              <w:rPr/>
             </w:pPr>
             <w:r>
               <w:rPr>
@@ -313,49 +280,30 @@
             </w:r>
             <w:r>
               <w:rPr>
-                <w:rFonts w:eastAsia="NSimSun" w:cs="Lucida Sans" w:ascii="sans-serif" w:hAnsi="sans-serif"/>
-                <w:b w:val="false"/>
-                <w:bCs w:val="false"/>
-                <w:color w:val="auto"/>
-                <w:kern w:val="2"/>
+                <w:rFonts w:ascii="sans-serif" w:hAnsi="sans-serif"/>
                 <w:sz w:val="20"/>
                 <w:szCs w:val="20"/>
-                <w:lang w:val="en-US" w:eastAsia="zh-CN" w:bidi="hi-IN"/>
               </w:rPr>
               <w:t>PLAINTIFF CONFIDENTIAL INFORMATION FORM</w:t>
             </w:r>
           </w:p>
           <w:p>
             <w:pPr>
-              <w:pStyle w:val="Normal"/>
               <w:numPr>
                 <w:ilvl w:val="0"/>
                 <w:numId w:val="2"/>
               </w:numPr>
-              <w:bidi w:val="0"/>
-              <w:jc w:val="left"/>
               <w:rPr>
-                <w:rFonts w:ascii="sans-serif" w:hAnsi="sans-serif" w:eastAsia="NSimSun" w:cs="Lucida Sans"/>
-                <w:b w:val="false"/>
-                <w:b w:val="false"/>
-                <w:bCs w:val="false"/>
-                <w:color w:val="auto"/>
-                <w:kern w:val="2"/>
+                <w:rFonts w:ascii="sans-serif" w:hAnsi="sans-serif"/>
                 <w:sz w:val="20"/>
                 <w:szCs w:val="20"/>
-                <w:lang w:val="en-US" w:eastAsia="zh-CN" w:bidi="hi-IN"/>
               </w:rPr>
             </w:pPr>
             <w:r>
               <w:rPr>
-                <w:rFonts w:eastAsia="NSimSun" w:cs="Lucida Sans" w:ascii="sans-serif" w:hAnsi="sans-serif"/>
-                <w:b w:val="false"/>
-                <w:bCs w:val="false"/>
-                <w:color w:val="auto"/>
-                <w:kern w:val="2"/>
+                <w:rFonts w:ascii="sans-serif" w:hAnsi="sans-serif"/>
                 <w:sz w:val="20"/>
                 <w:szCs w:val="20"/>
-                <w:lang w:val="en-US" w:eastAsia="zh-CN" w:bidi="hi-IN"/>
               </w:rPr>
               <w:t>G.L. c. 209A, § 8 or G.L. c. 258E, § 10</w:t>
             </w:r>
@@ -365,55 +313,54 @@
     </w:tbl>
     <w:p>
       <w:pPr>
-        <w:pStyle w:val="Normal"/>
         <w:numPr>
           <w:ilvl w:val="0"/>
           <w:numId w:val="2"/>
         </w:numPr>
-        <w:bidi w:val="0"/>
         <w:spacing w:before="240" w:after="120"/>
-        <w:jc w:val="left"/>
-        <w:rPr>
-          <w:rFonts w:ascii="sans-serif" w:hAnsi="sans-serif"/>
-          <w:sz w:val="20"/>
-          <w:szCs w:val="20"/>
-        </w:rPr>
-      </w:pPr>
-      <w:r>
-        <w:rPr>
-          <w:rFonts w:ascii="sans-serif" w:hAnsi="sans-serif"/>
-          <w:sz w:val="20"/>
-          <w:szCs w:val="20"/>
-        </w:rPr>
-        <w:t>{{ other_parties }}</w:t>
+        <w:rPr>
+          <w:rFonts w:ascii="sans-serif" w:hAnsi="sans-serif"/>
+          <w:sz w:val="20"/>
+          <w:szCs w:val="20"/>
+        </w:rPr>
+      </w:pPr>
+      <w:r>
+        <w:rPr>
+          <w:rFonts w:ascii="sans-serif" w:hAnsi="sans-serif"/>
+          <w:sz w:val="20"/>
+          <w:szCs w:val="20"/>
+        </w:rPr>
+        <w:t xml:space="preserve">{{ </w:t>
+      </w:r>
+      <w:r>
+        <w:rPr>
+          <w:rFonts w:ascii="sans-serif" w:hAnsi="sans-serif"/>
+          <w:sz w:val="20"/>
+          <w:szCs w:val="20"/>
+        </w:rPr>
+        <w:t>other_parties }}</w:t>
+      </w:r>
+      <w:r>
+        <w:rPr>
+          <w:rFonts w:ascii="sans-serif" w:hAnsi="sans-serif"/>
+          <w:sz w:val="20"/>
+          <w:szCs w:val="20"/>
+        </w:rPr>
         <w:br/>
         <w:t>Defendant</w:t>
       </w:r>
     </w:p>
     <w:p>
       <w:pPr>
-        <w:pStyle w:val="Normal"/>
-        <w:bidi w:val="0"/>
-        <w:jc w:val="left"/>
-        <w:rPr>
-          <w:rFonts w:ascii="sans-serif" w:hAnsi="sans-serif"/>
-          <w:sz w:val="20"/>
-          <w:szCs w:val="20"/>
-        </w:rPr>
-      </w:pPr>
-      <w:r>
-        <w:rPr>
-          <w:rFonts w:ascii="sans-serif" w:hAnsi="sans-serif"/>
-          <w:sz w:val="20"/>
-          <w:szCs w:val="20"/>
-        </w:rPr>
-      </w:r>
+        <w:rPr>
+          <w:rFonts w:ascii="sans-serif" w:hAnsi="sans-serif"/>
+          <w:sz w:val="20"/>
+          <w:szCs w:val="20"/>
+        </w:rPr>
+      </w:pPr>
     </w:p>
     <w:p>
       <w:pPr>
-        <w:pStyle w:val="Normal"/>
-        <w:bidi w:val="0"/>
-        <w:jc w:val="left"/>
         <w:rPr>
           <w:rFonts w:ascii="sans-serif" w:hAnsi="sans-serif"/>
           <w:sz w:val="20"/>
@@ -430,12 +377,9 @@
       </w:r>
       <w:r>
         <w:rPr>
-          <w:rFonts w:eastAsia="NSimSun" w:cs="Lucida Sans" w:ascii="sans-serif" w:hAnsi="sans-serif"/>
-          <w:color w:val="auto"/>
-          <w:kern w:val="2"/>
-          <w:sz w:val="20"/>
-          <w:szCs w:val="20"/>
-          <w:lang w:val="en-US" w:eastAsia="zh-CN" w:bidi="hi-IN"/>
+          <w:rFonts w:ascii="sans-serif" w:hAnsi="sans-serif"/>
+          <w:sz w:val="20"/>
+          <w:szCs w:val="20"/>
         </w:rPr>
         <w:t>t</w:t>
       </w:r>
@@ -450,9 +394,6 @@
     </w:p>
     <w:p>
       <w:pPr>
-        <w:pStyle w:val="Normal"/>
-        <w:bidi w:val="0"/>
-        <w:jc w:val="left"/>
         <w:rPr>
           <w:rFonts w:ascii="sans-serif" w:hAnsi="sans-serif"/>
           <w:sz w:val="20"/>
@@ -471,26 +412,51 @@
       </w:r>
     </w:p>
     <w:p>
-      <w:pPr>
-        <w:pStyle w:val="Normal"/>
-        <w:bidi w:val="0"/>
-        <w:jc w:val="left"/>
-        <w:rPr/>
-      </w:pPr>
-      <w:r>
-        <w:rPr>
-          <w:rFonts w:ascii="sans-serif" w:hAnsi="sans-serif"/>
-          <w:sz w:val="20"/>
-          <w:szCs w:val="20"/>
-        </w:rPr>
-        <w:t>{{ x['value'][0] }}</w:t>
+      <w:r>
+        <w:rPr>
+          <w:rFonts w:ascii="sans-serif" w:hAnsi="sans-serif"/>
+          <w:sz w:val="20"/>
+          <w:szCs w:val="20"/>
+        </w:rPr>
+        <w:t>{{</w:t>
+      </w:r>
+      <w:r>
+        <w:rPr>
+          <w:rFonts w:ascii="sans-serif" w:hAnsi="sans-serif"/>
+          <w:sz w:val="20"/>
+          <w:szCs w:val="20"/>
+        </w:rPr>
+        <w:t>p</w:t>
+      </w:r>
+      <w:r>
+        <w:rPr>
+          <w:rFonts w:ascii="sans-serif" w:hAnsi="sans-serif"/>
+          <w:sz w:val="20"/>
+          <w:szCs w:val="20"/>
+        </w:rPr>
+        <w:t xml:space="preserve"> x['value'][0]</w:t>
+      </w:r>
+      <w:r>
+        <w:rPr>
+          <w:rFonts w:ascii="sans-serif" w:hAnsi="sans-serif"/>
+          <w:sz w:val="20"/>
+          <w:szCs w:val="20"/>
+        </w:rPr>
+        <w:t xml:space="preserve"> | markdown</w:t>
+      </w:r>
+      <w:bookmarkStart w:id="0" w:name="_GoBack"/>
+      <w:bookmarkEnd w:id="0"/>
+      <w:r>
+        <w:rPr>
+          <w:rFonts w:ascii="sans-serif" w:hAnsi="sans-serif"/>
+          <w:sz w:val="20"/>
+          <w:szCs w:val="20"/>
+        </w:rPr>
+        <w:t xml:space="preserve"> }}</w:t>
       </w:r>
     </w:p>
     <w:p>
       <w:pPr>
-        <w:pStyle w:val="Normal"/>
-        <w:bidi w:val="0"/>
-        <w:jc w:val="left"/>
         <w:rPr>
           <w:rFonts w:ascii="sans-serif" w:hAnsi="sans-serif"/>
           <w:sz w:val="20"/>
@@ -508,9 +474,6 @@
     </w:p>
     <w:p>
       <w:pPr>
-        <w:pStyle w:val="Normal"/>
-        <w:bidi w:val="0"/>
-        <w:jc w:val="left"/>
         <w:rPr>
           <w:rFonts w:ascii="sans-serif" w:hAnsi="sans-serif"/>
           <w:sz w:val="20"/>
@@ -528,70 +491,138 @@
     </w:p>
     <w:p>
       <w:pPr>
-        <w:pStyle w:val="Normal"/>
-        <w:bidi w:val="0"/>
-        <w:jc w:val="left"/>
-        <w:rPr>
-          <w:rFonts w:ascii="sans-serif" w:hAnsi="sans-serif"/>
-          <w:sz w:val="20"/>
-          <w:szCs w:val="20"/>
-        </w:rPr>
-      </w:pPr>
-      <w:r>
-        <w:rPr>
-          <w:rFonts w:ascii="sans-serif" w:hAnsi="sans-serif"/>
-          <w:sz w:val="20"/>
-          <w:szCs w:val="20"/>
-        </w:rPr>
-      </w:r>
+        <w:rPr>
+          <w:rFonts w:ascii="sans-serif" w:hAnsi="sans-serif"/>
+          <w:sz w:val="20"/>
+          <w:szCs w:val="20"/>
+        </w:rPr>
+      </w:pPr>
     </w:p>
-    <w:p>
-      <w:pPr>
-        <w:pStyle w:val="Normal"/>
-        <w:bidi w:val="0"/>
-        <w:jc w:val="left"/>
-        <w:rPr/>
-      </w:pPr>
-      <w:r>
-        <w:rPr/>
-      </w:r>
-    </w:p>
+    <w:p/>
     <w:sectPr>
-      <w:type w:val="nextPage"/>
+      <w:headerReference w:type="default" r:id="rId7"/>
       <w:pgSz w:w="12240" w:h="15840"/>
-      <w:pgMar w:left="1134" w:right="1134" w:header="0" w:top="1134" w:footer="0" w:bottom="1134" w:gutter="0"/>
-      <w:pgNumType w:fmt="decimal"/>
-      <w:formProt w:val="false"/>
-      <w:textDirection w:val="lrTb"/>
-      <w:docGrid w:type="default" w:linePitch="100" w:charSpace="0"/>
+      <w:pgMar w:top="1134" w:right="1134" w:bottom="1134" w:left="1134" w:header="360" w:footer="0" w:gutter="0"/>
+      <w:cols w:space="720"/>
+      <w:formProt w:val="0"/>
+      <w:docGrid w:linePitch="326"/>
     </w:sectPr>
   </w:body>
 </w:document>
 </file>
 
+<file path=word/endnotes.xml><?xml version="1.0" encoding="utf-8"?>
+<w:endnotes xmlns:wpc="http://schemas.microsoft.com/office/word/2010/wordprocessingCanvas" xmlns:cx="http://schemas.microsoft.com/office/drawing/2014/chartex" xmlns:cx1="http://schemas.microsoft.com/office/drawing/2015/9/8/chartex" xmlns:mc="http://schemas.openxmlformats.org/markup-compatibility/2006" xmlns:o="urn:schemas-microsoft-com:office:office" xmlns:r="http://schemas.openxmlformats.org/officeDocument/2006/relationships" xmlns:m="http://schemas.openxmlformats.org/officeDocument/2006/math" xmlns:v="urn:schemas-microsoft-com:vml" xmlns:wp14="http://schemas.microsoft.com/office/word/2010/wordprocessingDrawing" xmlns:wp="http://schemas.openxmlformats.org/drawingml/2006/wordprocessingDrawing" xmlns:w10="urn:schemas-microsoft-com:office:word" xmlns:w="http://schemas.openxmlformats.org/wordprocessingml/2006/main" xmlns:w14="http://schemas.microsoft.com/office/word/2010/wordml" xmlns:w15="http://schemas.microsoft.com/office/word/2012/wordml" xmlns:w16se="http://schemas.microsoft.com/office/word/2015/wordml/symex" xmlns:wpg="http://schemas.microsoft.com/office/word/2010/wordprocessingGroup" xmlns:wpi="http://schemas.microsoft.com/office/word/2010/wordprocessingInk" xmlns:wne="http://schemas.microsoft.com/office/word/2006/wordml" xmlns:wps="http://schemas.microsoft.com/office/word/2010/wordprocessingShape" mc:Ignorable="w14 w15 w16se wp14">
+  <w:endnote w:type="separator" w:id="-1">
+    <w:p>
+      <w:pPr>
+        <w:rPr>
+          <w:rFonts w:hint="eastAsia"/>
+        </w:rPr>
+      </w:pPr>
+      <w:r>
+        <w:separator/>
+      </w:r>
+    </w:p>
+  </w:endnote>
+  <w:endnote w:type="continuationSeparator" w:id="0">
+    <w:p>
+      <w:pPr>
+        <w:rPr>
+          <w:rFonts w:hint="eastAsia"/>
+        </w:rPr>
+      </w:pPr>
+      <w:r>
+        <w:continuationSeparator/>
+      </w:r>
+    </w:p>
+  </w:endnote>
+</w:endnotes>
+</file>
+
+<file path=word/footnotes.xml><?xml version="1.0" encoding="utf-8"?>
+<w:footnotes xmlns:wpc="http://schemas.microsoft.com/office/word/2010/wordprocessingCanvas" xmlns:cx="http://schemas.microsoft.com/office/drawing/2014/chartex" xmlns:cx1="http://schemas.microsoft.com/office/drawing/2015/9/8/chartex" xmlns:mc="http://schemas.openxmlformats.org/markup-compatibility/2006" xmlns:o="urn:schemas-microsoft-com:office:office" xmlns:r="http://schemas.openxmlformats.org/officeDocument/2006/relationships" xmlns:m="http://schemas.openxmlformats.org/officeDocument/2006/math" xmlns:v="urn:schemas-microsoft-com:vml" xmlns:wp14="http://schemas.microsoft.com/office/word/2010/wordprocessingDrawing" xmlns:wp="http://schemas.openxmlformats.org/drawingml/2006/wordprocessingDrawing" xmlns:w10="urn:schemas-microsoft-com:office:word" xmlns:w="http://schemas.openxmlformats.org/wordprocessingml/2006/main" xmlns:w14="http://schemas.microsoft.com/office/word/2010/wordml" xmlns:w15="http://schemas.microsoft.com/office/word/2012/wordml" xmlns:w16se="http://schemas.microsoft.com/office/word/2015/wordml/symex" xmlns:wpg="http://schemas.microsoft.com/office/word/2010/wordprocessingGroup" xmlns:wpi="http://schemas.microsoft.com/office/word/2010/wordprocessingInk" xmlns:wne="http://schemas.microsoft.com/office/word/2006/wordml" xmlns:wps="http://schemas.microsoft.com/office/word/2010/wordprocessingShape" mc:Ignorable="w14 w15 w16se wp14">
+  <w:footnote w:type="separator" w:id="-1">
+    <w:p>
+      <w:pPr>
+        <w:rPr>
+          <w:rFonts w:hint="eastAsia"/>
+        </w:rPr>
+      </w:pPr>
+      <w:r>
+        <w:separator/>
+      </w:r>
+    </w:p>
+  </w:footnote>
+  <w:footnote w:type="continuationSeparator" w:id="0">
+    <w:p>
+      <w:pPr>
+        <w:rPr>
+          <w:rFonts w:hint="eastAsia"/>
+        </w:rPr>
+      </w:pPr>
+      <w:r>
+        <w:continuationSeparator/>
+      </w:r>
+    </w:p>
+  </w:footnote>
+</w:footnotes>
+</file>
+
+<file path=word/header1.xml><?xml version="1.0" encoding="utf-8"?>
+<w:hdr xmlns:wpc="http://schemas.microsoft.com/office/word/2010/wordprocessingCanvas" xmlns:cx="http://schemas.microsoft.com/office/drawing/2014/chartex" xmlns:cx1="http://schemas.microsoft.com/office/drawing/2015/9/8/chartex" xmlns:mc="http://schemas.openxmlformats.org/markup-compatibility/2006" xmlns:o="urn:schemas-microsoft-com:office:office" xmlns:r="http://schemas.openxmlformats.org/officeDocument/2006/relationships" xmlns:m="http://schemas.openxmlformats.org/officeDocument/2006/math" xmlns:v="urn:schemas-microsoft-com:vml" xmlns:wp14="http://schemas.microsoft.com/office/word/2010/wordprocessingDrawing" xmlns:wp="http://schemas.openxmlformats.org/drawingml/2006/wordprocessingDrawing" xmlns:w10="urn:schemas-microsoft-com:office:word" xmlns:w="http://schemas.openxmlformats.org/wordprocessingml/2006/main" xmlns:w14="http://schemas.microsoft.com/office/word/2010/wordml" xmlns:w15="http://schemas.microsoft.com/office/word/2012/wordml" xmlns:w16se="http://schemas.microsoft.com/office/word/2015/wordml/symex" xmlns:wpg="http://schemas.microsoft.com/office/word/2010/wordprocessingGroup" xmlns:wpi="http://schemas.microsoft.com/office/word/2010/wordprocessingInk" xmlns:wne="http://schemas.microsoft.com/office/word/2006/wordml" xmlns:wps="http://schemas.microsoft.com/office/word/2010/wordprocessingShape" mc:Ignorable="w14 w15 w16se wp14">
+  <w:p>
+    <w:pPr>
+      <w:pStyle w:val="Header"/>
+      <w:jc w:val="center"/>
+    </w:pPr>
+    <w:r>
+      <w:t>ADDENDUM—</w:t>
+    </w:r>
+    <w:r>
+      <w:t>CONFIDENTIAL INFORMATION FORM</w:t>
+    </w:r>
+    <w:r>
+      <w:t>—{{ users}} v. {{ other_parties }}</w:t>
+    </w:r>
+  </w:p>
+  <w:p>
+    <w:pPr>
+      <w:pStyle w:val="Header"/>
+      <w:rPr>
+        <w:rFonts w:hint="eastAsia"/>
+      </w:rPr>
+    </w:pPr>
+  </w:p>
+</w:hdr>
+</file>
+
 <file path=word/numbering.xml><?xml version="1.0" encoding="utf-8"?>
-<w:numbering xmlns:w="http://schemas.openxmlformats.org/wordprocessingml/2006/main" xmlns:o="urn:schemas-microsoft-com:office:office" xmlns:r="http://schemas.openxmlformats.org/officeDocument/2006/relationships" xmlns:v="urn:schemas-microsoft-com:vml">
-  <w:abstractNum w:abstractNumId="1">
+<w:numbering xmlns:wpc="http://schemas.microsoft.com/office/word/2010/wordprocessingCanvas" xmlns:cx="http://schemas.microsoft.com/office/drawing/2014/chartex" xmlns:cx1="http://schemas.microsoft.com/office/drawing/2015/9/8/chartex" xmlns:mc="http://schemas.openxmlformats.org/markup-compatibility/2006" xmlns:o="urn:schemas-microsoft-com:office:office" xmlns:r="http://schemas.openxmlformats.org/officeDocument/2006/relationships" xmlns:m="http://schemas.openxmlformats.org/officeDocument/2006/math" xmlns:v="urn:schemas-microsoft-com:vml" xmlns:wp14="http://schemas.microsoft.com/office/word/2010/wordprocessingDrawing" xmlns:wp="http://schemas.openxmlformats.org/drawingml/2006/wordprocessingDrawing" xmlns:w10="urn:schemas-microsoft-com:office:word" xmlns:w="http://schemas.openxmlformats.org/wordprocessingml/2006/main" xmlns:w14="http://schemas.microsoft.com/office/word/2010/wordml" xmlns:w15="http://schemas.microsoft.com/office/word/2012/wordml" xmlns:w16se="http://schemas.microsoft.com/office/word/2015/wordml/symex" xmlns:wpg="http://schemas.microsoft.com/office/word/2010/wordprocessingGroup" xmlns:wpi="http://schemas.microsoft.com/office/word/2010/wordprocessingInk" xmlns:wne="http://schemas.microsoft.com/office/word/2006/wordml" xmlns:wps="http://schemas.microsoft.com/office/word/2010/wordprocessingShape" mc:Ignorable="w14 w15 w16se wp14">
+  <w:abstractNum w:abstractNumId="0" w15:restartNumberingAfterBreak="0">
+    <w:nsid w:val="4CCB3A8B"/>
+    <w:multiLevelType w:val="multilevel"/>
+    <w:tmpl w:val="27345A04"/>
     <w:lvl w:ilvl="0">
       <w:start w:val="1"/>
+      <w:numFmt w:val="none"/>
       <w:pStyle w:val="Heading1"/>
-      <w:numFmt w:val="none"/>
-      <w:suff w:val="nothing"/>
-      <w:lvlText w:val=""/>
-      <w:lvlJc w:val="left"/>
-      <w:pPr>
-        <w:ind w:left="0" w:hanging="0"/>
+      <w:suff w:val="nothing"/>
+      <w:lvlText w:val=""/>
+      <w:lvlJc w:val="left"/>
+      <w:pPr>
+        <w:ind w:left="0" w:firstLine="0"/>
       </w:pPr>
     </w:lvl>
     <w:lvl w:ilvl="1">
       <w:start w:val="1"/>
+      <w:numFmt w:val="none"/>
       <w:pStyle w:val="Heading2"/>
-      <w:numFmt w:val="none"/>
-      <w:suff w:val="nothing"/>
-      <w:lvlText w:val=""/>
-      <w:lvlJc w:val="left"/>
-      <w:pPr>
-        <w:ind w:left="0" w:hanging="0"/>
+      <w:suff w:val="nothing"/>
+      <w:lvlText w:val=""/>
+      <w:lvlJc w:val="left"/>
+      <w:pPr>
+        <w:ind w:left="0" w:firstLine="0"/>
       </w:pPr>
     </w:lvl>
     <w:lvl w:ilvl="2">
@@ -601,7 +632,7 @@
       <w:lvlText w:val=""/>
       <w:lvlJc w:val="left"/>
       <w:pPr>
-        <w:ind w:left="0" w:hanging="0"/>
+        <w:ind w:left="0" w:firstLine="0"/>
       </w:pPr>
     </w:lvl>
     <w:lvl w:ilvl="3">
@@ -611,7 +642,7 @@
       <w:lvlText w:val=""/>
       <w:lvlJc w:val="left"/>
       <w:pPr>
-        <w:ind w:left="0" w:hanging="0"/>
+        <w:ind w:left="0" w:firstLine="0"/>
       </w:pPr>
     </w:lvl>
     <w:lvl w:ilvl="4">
@@ -621,7 +652,7 @@
       <w:lvlText w:val=""/>
       <w:lvlJc w:val="left"/>
       <w:pPr>
-        <w:ind w:left="0" w:hanging="0"/>
+        <w:ind w:left="0" w:firstLine="0"/>
       </w:pPr>
     </w:lvl>
     <w:lvl w:ilvl="5">
@@ -631,7 +662,7 @@
       <w:lvlText w:val=""/>
       <w:lvlJc w:val="left"/>
       <w:pPr>
-        <w:ind w:left="0" w:hanging="0"/>
+        <w:ind w:left="0" w:firstLine="0"/>
       </w:pPr>
     </w:lvl>
     <w:lvl w:ilvl="6">
@@ -641,7 +672,7 @@
       <w:lvlText w:val=""/>
       <w:lvlJc w:val="left"/>
       <w:pPr>
-        <w:ind w:left="0" w:hanging="0"/>
+        <w:ind w:left="0" w:firstLine="0"/>
       </w:pPr>
     </w:lvl>
     <w:lvl w:ilvl="7">
@@ -651,7 +682,7 @@
       <w:lvlText w:val=""/>
       <w:lvlJc w:val="left"/>
       <w:pPr>
-        <w:ind w:left="0" w:hanging="0"/>
+        <w:ind w:left="0" w:firstLine="0"/>
       </w:pPr>
     </w:lvl>
     <w:lvl w:ilvl="8">
@@ -661,11 +692,14 @@
       <w:lvlText w:val=""/>
       <w:lvlJc w:val="left"/>
       <w:pPr>
-        <w:ind w:left="0" w:hanging="0"/>
+        <w:ind w:left="0" w:firstLine="0"/>
       </w:pPr>
     </w:lvl>
   </w:abstractNum>
-  <w:abstractNum w:abstractNumId="2">
+  <w:abstractNum w:abstractNumId="1" w15:restartNumberingAfterBreak="0">
+    <w:nsid w:val="71C31856"/>
+    <w:multiLevelType w:val="multilevel"/>
+    <w:tmpl w:val="C3CE5EEC"/>
     <w:lvl w:ilvl="0">
       <w:start w:val="1"/>
       <w:numFmt w:val="none"/>
@@ -673,7 +707,7 @@
       <w:lvlText w:val=""/>
       <w:lvlJc w:val="left"/>
       <w:pPr>
-        <w:ind w:left="0" w:hanging="0"/>
+        <w:ind w:left="0" w:firstLine="0"/>
       </w:pPr>
     </w:lvl>
     <w:lvl w:ilvl="1">
@@ -683,7 +717,7 @@
       <w:lvlText w:val=""/>
       <w:lvlJc w:val="left"/>
       <w:pPr>
-        <w:ind w:left="0" w:hanging="0"/>
+        <w:ind w:left="0" w:firstLine="0"/>
       </w:pPr>
     </w:lvl>
     <w:lvl w:ilvl="2">
@@ -693,7 +727,7 @@
       <w:lvlText w:val=""/>
       <w:lvlJc w:val="left"/>
       <w:pPr>
-        <w:ind w:left="0" w:hanging="0"/>
+        <w:ind w:left="0" w:firstLine="0"/>
       </w:pPr>
     </w:lvl>
     <w:lvl w:ilvl="3">
@@ -703,7 +737,7 @@
       <w:lvlText w:val=""/>
       <w:lvlJc w:val="left"/>
       <w:pPr>
-        <w:ind w:left="0" w:hanging="0"/>
+        <w:ind w:left="0" w:firstLine="0"/>
       </w:pPr>
     </w:lvl>
     <w:lvl w:ilvl="4">
@@ -713,7 +747,7 @@
       <w:lvlText w:val=""/>
       <w:lvlJc w:val="left"/>
       <w:pPr>
-        <w:ind w:left="0" w:hanging="0"/>
+        <w:ind w:left="0" w:firstLine="0"/>
       </w:pPr>
     </w:lvl>
     <w:lvl w:ilvl="5">
@@ -723,7 +757,7 @@
       <w:lvlText w:val=""/>
       <w:lvlJc w:val="left"/>
       <w:pPr>
-        <w:ind w:left="0" w:hanging="0"/>
+        <w:ind w:left="0" w:firstLine="0"/>
       </w:pPr>
     </w:lvl>
     <w:lvl w:ilvl="6">
@@ -733,7 +767,7 @@
       <w:lvlText w:val=""/>
       <w:lvlJc w:val="left"/>
       <w:pPr>
-        <w:ind w:left="0" w:hanging="0"/>
+        <w:ind w:left="0" w:firstLine="0"/>
       </w:pPr>
     </w:lvl>
     <w:lvl w:ilvl="7">
@@ -743,7 +777,7 @@
       <w:lvlText w:val=""/>
       <w:lvlJc w:val="left"/>
       <w:pPr>
-        <w:ind w:left="0" w:hanging="0"/>
+        <w:ind w:left="0" w:firstLine="0"/>
       </w:pPr>
     </w:lvl>
     <w:lvl w:ilvl="8">
@@ -753,64 +787,421 @@
       <w:lvlText w:val=""/>
       <w:lvlJc w:val="left"/>
       <w:pPr>
-        <w:ind w:left="0" w:hanging="0"/>
+        <w:ind w:left="0" w:firstLine="0"/>
       </w:pPr>
     </w:lvl>
   </w:abstractNum>
   <w:num w:numId="1">
-    <w:abstractNumId w:val="1"/>
+    <w:abstractNumId w:val="0"/>
   </w:num>
   <w:num w:numId="2">
-    <w:abstractNumId w:val="2"/>
+    <w:abstractNumId w:val="1"/>
   </w:num>
 </w:numbering>
 </file>
 
 <file path=word/styles.xml><?xml version="1.0" encoding="utf-8"?>
-<w:styles xmlns:w="http://schemas.openxmlformats.org/wordprocessingml/2006/main" xmlns:w14="http://schemas.microsoft.com/office/word/2010/wordml" xmlns:mc="http://schemas.openxmlformats.org/markup-compatibility/2006" mc:Ignorable="w14">
+<w:styles xmlns:mc="http://schemas.openxmlformats.org/markup-compatibility/2006" xmlns:r="http://schemas.openxmlformats.org/officeDocument/2006/relationships" xmlns:w="http://schemas.openxmlformats.org/wordprocessingml/2006/main" xmlns:w14="http://schemas.microsoft.com/office/word/2010/wordml" xmlns:w15="http://schemas.microsoft.com/office/word/2012/wordml" xmlns:w16se="http://schemas.microsoft.com/office/word/2015/wordml/symex" mc:Ignorable="w14 w15 w16se">
   <w:docDefaults>
     <w:rPrDefault>
       <w:rPr>
-        <w:rFonts w:ascii="Liberation Serif" w:hAnsi="Liberation Serif" w:eastAsia="NSimSun" w:cs="Lucida Sans"/>
+        <w:rFonts w:ascii="Liberation Serif" w:eastAsia="NSimSun" w:hAnsi="Liberation Serif" w:cs="Lucida Sans"/>
         <w:kern w:val="2"/>
-        <w:sz w:val="20"/>
         <w:szCs w:val="24"/>
         <w:lang w:val="en-US" w:eastAsia="zh-CN" w:bidi="hi-IN"/>
       </w:rPr>
     </w:rPrDefault>
-    <w:pPrDefault>
-      <w:pPr/>
-    </w:pPrDefault>
+    <w:pPrDefault/>
   </w:docDefaults>
-  <w:style w:type="paragraph" w:styleId="Normal">
+  <w:latentStyles w:defLockedState="0" w:defUIPriority="99" w:defSemiHidden="0" w:defUnhideWhenUsed="0" w:defQFormat="0" w:count="371">
+    <w:lsdException w:name="Normal" w:uiPriority="0" w:qFormat="1"/>
+    <w:lsdException w:name="heading 1" w:uiPriority="9" w:qFormat="1"/>
+    <w:lsdException w:name="heading 2" w:semiHidden="1" w:uiPriority="9" w:unhideWhenUsed="1" w:qFormat="1"/>
+    <w:lsdException w:name="heading 3" w:semiHidden="1" w:uiPriority="9" w:unhideWhenUsed="1" w:qFormat="1"/>
+    <w:lsdException w:name="heading 4" w:semiHidden="1" w:uiPriority="9" w:unhideWhenUsed="1" w:qFormat="1"/>
+    <w:lsdException w:name="heading 5" w:semiHidden="1" w:uiPriority="9" w:unhideWhenUsed="1" w:qFormat="1"/>
+    <w:lsdException w:name="heading 6" w:semiHidden="1" w:uiPriority="9" w:unhideWhenUsed="1" w:qFormat="1"/>
+    <w:lsdException w:name="heading 7" w:semiHidden="1" w:uiPriority="9" w:unhideWhenUsed="1" w:qFormat="1"/>
+    <w:lsdException w:name="heading 8" w:semiHidden="1" w:uiPriority="9" w:unhideWhenUsed="1" w:qFormat="1"/>
+    <w:lsdException w:name="heading 9" w:semiHidden="1" w:uiPriority="9" w:unhideWhenUsed="1" w:qFormat="1"/>
+    <w:lsdException w:name="index 1" w:semiHidden="1" w:unhideWhenUsed="1"/>
+    <w:lsdException w:name="index 2" w:semiHidden="1" w:unhideWhenUsed="1"/>
+    <w:lsdException w:name="index 3" w:semiHidden="1" w:unhideWhenUsed="1"/>
+    <w:lsdException w:name="index 4" w:semiHidden="1" w:unhideWhenUsed="1"/>
+    <w:lsdException w:name="index 5" w:semiHidden="1" w:unhideWhenUsed="1"/>
+    <w:lsdException w:name="index 6" w:semiHidden="1" w:unhideWhenUsed="1"/>
+    <w:lsdException w:name="index 7" w:semiHidden="1" w:unhideWhenUsed="1"/>
+    <w:lsdException w:name="index 8" w:semiHidden="1" w:unhideWhenUsed="1"/>
+    <w:lsdException w:name="index 9" w:semiHidden="1" w:unhideWhenUsed="1"/>
+    <w:lsdException w:name="toc 1" w:semiHidden="1" w:uiPriority="39" w:unhideWhenUsed="1"/>
+    <w:lsdException w:name="toc 2" w:semiHidden="1" w:uiPriority="39" w:unhideWhenUsed="1"/>
+    <w:lsdException w:name="toc 3" w:semiHidden="1" w:uiPriority="39" w:unhideWhenUsed="1"/>
+    <w:lsdException w:name="toc 4" w:semiHidden="1" w:uiPriority="39" w:unhideWhenUsed="1"/>
+    <w:lsdException w:name="toc 5" w:semiHidden="1" w:uiPriority="39" w:unhideWhenUsed="1"/>
+    <w:lsdException w:name="toc 6" w:semiHidden="1" w:uiPriority="39" w:unhideWhenUsed="1"/>
+    <w:lsdException w:name="toc 7" w:semiHidden="1" w:uiPriority="39" w:unhideWhenUsed="1"/>
+    <w:lsdException w:name="toc 8" w:semiHidden="1" w:uiPriority="39" w:unhideWhenUsed="1"/>
+    <w:lsdException w:name="toc 9" w:semiHidden="1" w:uiPriority="39" w:unhideWhenUsed="1"/>
+    <w:lsdException w:name="Normal Indent" w:semiHidden="1" w:unhideWhenUsed="1"/>
+    <w:lsdException w:name="footnote text" w:semiHidden="1" w:unhideWhenUsed="1"/>
+    <w:lsdException w:name="annotation text" w:semiHidden="1" w:unhideWhenUsed="1"/>
+    <w:lsdException w:name="header" w:semiHidden="1" w:unhideWhenUsed="1"/>
+    <w:lsdException w:name="footer" w:semiHidden="1" w:unhideWhenUsed="1"/>
+    <w:lsdException w:name="index heading" w:semiHidden="1" w:unhideWhenUsed="1"/>
+    <w:lsdException w:name="caption" w:semiHidden="1" w:uiPriority="35" w:unhideWhenUsed="1" w:qFormat="1"/>
+    <w:lsdException w:name="table of figures" w:semiHidden="1" w:unhideWhenUsed="1"/>
+    <w:lsdException w:name="envelope address" w:semiHidden="1" w:unhideWhenUsed="1"/>
+    <w:lsdException w:name="envelope return" w:semiHidden="1" w:unhideWhenUsed="1"/>
+    <w:lsdException w:name="footnote reference" w:semiHidden="1" w:unhideWhenUsed="1"/>
+    <w:lsdException w:name="annotation reference" w:semiHidden="1" w:unhideWhenUsed="1"/>
+    <w:lsdException w:name="line number" w:semiHidden="1" w:unhideWhenUsed="1"/>
+    <w:lsdException w:name="page number" w:semiHidden="1" w:unhideWhenUsed="1"/>
+    <w:lsdException w:name="endnote reference" w:semiHidden="1" w:unhideWhenUsed="1"/>
+    <w:lsdException w:name="endnote text" w:semiHidden="1" w:unhideWhenUsed="1"/>
+    <w:lsdException w:name="table of authorities" w:semiHidden="1" w:unhideWhenUsed="1"/>
+    <w:lsdException w:name="macro" w:semiHidden="1" w:unhideWhenUsed="1"/>
+    <w:lsdException w:name="toa heading" w:semiHidden="1" w:unhideWhenUsed="1"/>
+    <w:lsdException w:name="List" w:semiHidden="1" w:unhideWhenUsed="1"/>
+    <w:lsdException w:name="List Bullet" w:semiHidden="1" w:unhideWhenUsed="1"/>
+    <w:lsdException w:name="List Number" w:semiHidden="1" w:unhideWhenUsed="1"/>
+    <w:lsdException w:name="List 2" w:semiHidden="1" w:unhideWhenUsed="1"/>
+    <w:lsdException w:name="List 3" w:semiHidden="1" w:unhideWhenUsed="1"/>
+    <w:lsdException w:name="List 4" w:semiHidden="1" w:unhideWhenUsed="1"/>
+    <w:lsdException w:name="List 5" w:semiHidden="1" w:unhideWhenUsed="1"/>
+    <w:lsdException w:name="List Bullet 2" w:semiHidden="1" w:unhideWhenUsed="1"/>
+    <w:lsdException w:name="List Bullet 3" w:semiHidden="1" w:unhideWhenUsed="1"/>
+    <w:lsdException w:name="List Bullet 4" w:semiHidden="1" w:unhideWhenUsed="1"/>
+    <w:lsdException w:name="List Bullet 5" w:semiHidden="1" w:unhideWhenUsed="1"/>
+    <w:lsdException w:name="List Number 2" w:semiHidden="1" w:unhideWhenUsed="1"/>
+    <w:lsdException w:name="List Number 3" w:semiHidden="1" w:unhideWhenUsed="1"/>
+    <w:lsdException w:name="List Number 4" w:semiHidden="1" w:unhideWhenUsed="1"/>
+    <w:lsdException w:name="List Number 5" w:semiHidden="1" w:unhideWhenUsed="1"/>
+    <w:lsdException w:name="Title" w:uiPriority="10" w:qFormat="1"/>
+    <w:lsdException w:name="Closing" w:semiHidden="1" w:unhideWhenUsed="1"/>
+    <w:lsdException w:name="Signature" w:semiHidden="1" w:unhideWhenUsed="1"/>
+    <w:lsdException w:name="Default Paragraph Font" w:semiHidden="1" w:uiPriority="1" w:unhideWhenUsed="1"/>
+    <w:lsdException w:name="Body Text" w:semiHidden="1" w:unhideWhenUsed="1"/>
+    <w:lsdException w:name="Body Text Indent" w:semiHidden="1" w:unhideWhenUsed="1"/>
+    <w:lsdException w:name="List Continue" w:semiHidden="1" w:unhideWhenUsed="1"/>
+    <w:lsdException w:name="List Continue 2" w:semiHidden="1" w:unhideWhenUsed="1"/>
+    <w:lsdException w:name="List Continue 3" w:semiHidden="1" w:unhideWhenUsed="1"/>
+    <w:lsdException w:name="List Continue 4" w:semiHidden="1" w:unhideWhenUsed="1"/>
+    <w:lsdException w:name="List Continue 5" w:semiHidden="1" w:unhideWhenUsed="1"/>
+    <w:lsdException w:name="Message Header" w:semiHidden="1" w:unhideWhenUsed="1"/>
+    <w:lsdException w:name="Subtitle" w:uiPriority="11" w:qFormat="1"/>
+    <w:lsdException w:name="Salutation" w:semiHidden="1" w:unhideWhenUsed="1"/>
+    <w:lsdException w:name="Date" w:semiHidden="1" w:unhideWhenUsed="1"/>
+    <w:lsdException w:name="Body Text First Indent" w:semiHidden="1" w:unhideWhenUsed="1"/>
+    <w:lsdException w:name="Body Text First Indent 2" w:semiHidden="1" w:unhideWhenUsed="1"/>
+    <w:lsdException w:name="Note Heading" w:semiHidden="1" w:unhideWhenUsed="1"/>
+    <w:lsdException w:name="Body Text 2" w:semiHidden="1" w:unhideWhenUsed="1"/>
+    <w:lsdException w:name="Body Text 3" w:semiHidden="1" w:unhideWhenUsed="1"/>
+    <w:lsdException w:name="Body Text Indent 2" w:semiHidden="1" w:unhideWhenUsed="1"/>
+    <w:lsdException w:name="Body Text Indent 3" w:semiHidden="1" w:unhideWhenUsed="1"/>
+    <w:lsdException w:name="Block Text" w:semiHidden="1" w:unhideWhenUsed="1"/>
+    <w:lsdException w:name="Hyperlink" w:semiHidden="1" w:unhideWhenUsed="1"/>
+    <w:lsdException w:name="FollowedHyperlink" w:semiHidden="1" w:unhideWhenUsed="1"/>
+    <w:lsdException w:name="Strong" w:uiPriority="22" w:qFormat="1"/>
+    <w:lsdException w:name="Emphasis" w:uiPriority="20" w:qFormat="1"/>
+    <w:lsdException w:name="Document Map" w:semiHidden="1" w:unhideWhenUsed="1"/>
+    <w:lsdException w:name="Plain Text" w:semiHidden="1" w:unhideWhenUsed="1"/>
+    <w:lsdException w:name="E-mail Signature" w:semiHidden="1" w:unhideWhenUsed="1"/>
+    <w:lsdException w:name="HTML Top of Form" w:semiHidden="1" w:unhideWhenUsed="1"/>
+    <w:lsdException w:name="HTML Bottom of Form" w:semiHidden="1" w:unhideWhenUsed="1"/>
+    <w:lsdException w:name="Normal (Web)" w:semiHidden="1" w:unhideWhenUsed="1"/>
+    <w:lsdException w:name="HTML Acronym" w:semiHidden="1" w:unhideWhenUsed="1"/>
+    <w:lsdException w:name="HTML Address" w:semiHidden="1" w:unhideWhenUsed="1"/>
+    <w:lsdException w:name="HTML Cite" w:semiHidden="1" w:unhideWhenUsed="1"/>
+    <w:lsdException w:name="HTML Code" w:semiHidden="1" w:unhideWhenUsed="1"/>
+    <w:lsdException w:name="HTML Definition" w:semiHidden="1" w:unhideWhenUsed="1"/>
+    <w:lsdException w:name="HTML Keyboard" w:semiHidden="1" w:unhideWhenUsed="1"/>
+    <w:lsdException w:name="HTML Preformatted" w:semiHidden="1" w:unhideWhenUsed="1"/>
+    <w:lsdException w:name="HTML Sample" w:semiHidden="1" w:unhideWhenUsed="1"/>
+    <w:lsdException w:name="HTML Typewriter" w:semiHidden="1" w:unhideWhenUsed="1"/>
+    <w:lsdException w:name="HTML Variable" w:semiHidden="1" w:unhideWhenUsed="1"/>
+    <w:lsdException w:name="Normal Table" w:semiHidden="1" w:unhideWhenUsed="1"/>
+    <w:lsdException w:name="annotation subject" w:semiHidden="1" w:unhideWhenUsed="1"/>
+    <w:lsdException w:name="No List" w:semiHidden="1" w:unhideWhenUsed="1"/>
+    <w:lsdException w:name="Outline List 1" w:semiHidden="1" w:unhideWhenUsed="1"/>
+    <w:lsdException w:name="Outline List 2" w:semiHidden="1" w:unhideWhenUsed="1"/>
+    <w:lsdException w:name="Outline List 3" w:semiHidden="1" w:unhideWhenUsed="1"/>
+    <w:lsdException w:name="Table Simple 1" w:semiHidden="1" w:unhideWhenUsed="1"/>
+    <w:lsdException w:name="Table Simple 2" w:semiHidden="1" w:unhideWhenUsed="1"/>
+    <w:lsdException w:name="Table Simple 3" w:semiHidden="1" w:unhideWhenUsed="1"/>
+    <w:lsdException w:name="Table Classic 1" w:semiHidden="1" w:unhideWhenUsed="1"/>
+    <w:lsdException w:name="Table Classic 2" w:semiHidden="1" w:unhideWhenUsed="1"/>
+    <w:lsdException w:name="Table Classic 3" w:semiHidden="1" w:unhideWhenUsed="1"/>
+    <w:lsdException w:name="Table Classic 4" w:semiHidden="1" w:unhideWhenUsed="1"/>
+    <w:lsdException w:name="Table Colorful 1" w:semiHidden="1" w:unhideWhenUsed="1"/>
+    <w:lsdException w:name="Table Colorful 2" w:semiHidden="1" w:unhideWhenUsed="1"/>
+    <w:lsdException w:name="Table Colorful 3" w:semiHidden="1" w:unhideWhenUsed="1"/>
+    <w:lsdException w:name="Table Columns 1" w:semiHidden="1" w:unhideWhenUsed="1"/>
+    <w:lsdException w:name="Table Columns 2" w:semiHidden="1" w:unhideWhenUsed="1"/>
+    <w:lsdException w:name="Table Columns 3" w:semiHidden="1" w:unhideWhenUsed="1"/>
+    <w:lsdException w:name="Table Columns 4" w:semiHidden="1" w:unhideWhenUsed="1"/>
+    <w:lsdException w:name="Table Columns 5" w:semiHidden="1" w:unhideWhenUsed="1"/>
+    <w:lsdException w:name="Table Grid 1" w:semiHidden="1" w:unhideWhenUsed="1"/>
+    <w:lsdException w:name="Table Grid 2" w:semiHidden="1" w:unhideWhenUsed="1"/>
+    <w:lsdException w:name="Table Grid 3" w:semiHidden="1" w:unhideWhenUsed="1"/>
+    <w:lsdException w:name="Table Grid 4" w:semiHidden="1" w:unhideWhenUsed="1"/>
+    <w:lsdException w:name="Table Grid 5" w:semiHidden="1" w:unhideWhenUsed="1"/>
+    <w:lsdException w:name="Table Grid 6" w:semiHidden="1" w:unhideWhenUsed="1"/>
+    <w:lsdException w:name="Table Grid 7" w:semiHidden="1" w:unhideWhenUsed="1"/>
+    <w:lsdException w:name="Table Grid 8" w:semiHidden="1" w:unhideWhenUsed="1"/>
+    <w:lsdException w:name="Table List 1" w:semiHidden="1" w:unhideWhenUsed="1"/>
+    <w:lsdException w:name="Table List 2" w:semiHidden="1" w:unhideWhenUsed="1"/>
+    <w:lsdException w:name="Table List 3" w:semiHidden="1" w:unhideWhenUsed="1"/>
+    <w:lsdException w:name="Table List 4" w:semiHidden="1" w:unhideWhenUsed="1"/>
+    <w:lsdException w:name="Table List 5" w:semiHidden="1" w:unhideWhenUsed="1"/>
+    <w:lsdException w:name="Table List 6" w:semiHidden="1" w:unhideWhenUsed="1"/>
+    <w:lsdException w:name="Table List 7" w:semiHidden="1" w:unhideWhenUsed="1"/>
+    <w:lsdException w:name="Table List 8" w:semiHidden="1" w:unhideWhenUsed="1"/>
+    <w:lsdException w:name="Table 3D effects 1" w:semiHidden="1" w:unhideWhenUsed="1"/>
+    <w:lsdException w:name="Table 3D effects 2" w:semiHidden="1" w:unhideWhenUsed="1"/>
+    <w:lsdException w:name="Table 3D effects 3" w:semiHidden="1" w:unhideWhenUsed="1"/>
+    <w:lsdException w:name="Table Contemporary" w:semiHidden="1" w:unhideWhenUsed="1"/>
+    <w:lsdException w:name="Table Elegant" w:semiHidden="1" w:unhideWhenUsed="1"/>
+    <w:lsdException w:name="Table Professional" w:semiHidden="1" w:unhideWhenUsed="1"/>
+    <w:lsdException w:name="Table Subtle 1" w:semiHidden="1" w:unhideWhenUsed="1"/>
+    <w:lsdException w:name="Table Subtle 2" w:semiHidden="1" w:unhideWhenUsed="1"/>
+    <w:lsdException w:name="Table Web 1" w:semiHidden="1" w:unhideWhenUsed="1"/>
+    <w:lsdException w:name="Table Web 2" w:semiHidden="1" w:unhideWhenUsed="1"/>
+    <w:lsdException w:name="Table Web 3" w:semiHidden="1" w:unhideWhenUsed="1"/>
+    <w:lsdException w:name="Balloon Text" w:semiHidden="1" w:unhideWhenUsed="1"/>
+    <w:lsdException w:name="Table Grid" w:uiPriority="39"/>
+    <w:lsdException w:name="Table Theme" w:semiHidden="1" w:unhideWhenUsed="1"/>
+    <w:lsdException w:name="Placeholder Text" w:semiHidden="1"/>
+    <w:lsdException w:name="No Spacing" w:uiPriority="1" w:qFormat="1"/>
+    <w:lsdException w:name="Light Shading" w:uiPriority="60"/>
+    <w:lsdException w:name="Light List" w:uiPriority="61"/>
+    <w:lsdException w:name="Light Grid" w:uiPriority="62"/>
+    <w:lsdException w:name="Medium Shading 1" w:uiPriority="63"/>
+    <w:lsdException w:name="Medium Shading 2" w:uiPriority="64"/>
+    <w:lsdException w:name="Medium List 1" w:uiPriority="65"/>
+    <w:lsdException w:name="Medium List 2" w:uiPriority="66"/>
+    <w:lsdException w:name="Medium Grid 1" w:uiPriority="67"/>
+    <w:lsdException w:name="Medium Grid 2" w:uiPriority="68"/>
+    <w:lsdException w:name="Medium Grid 3" w:uiPriority="69"/>
+    <w:lsdException w:name="Dark List" w:uiPriority="70"/>
+    <w:lsdException w:name="Colorful Shading" w:uiPriority="71"/>
+    <w:lsdException w:name="Colorful List" w:uiPriority="72"/>
+    <w:lsdException w:name="Colorful Grid" w:uiPriority="73"/>
+    <w:lsdException w:name="Light Shading Accent 1" w:uiPriority="60"/>
+    <w:lsdException w:name="Light List Accent 1" w:uiPriority="61"/>
+    <w:lsdException w:name="Light Grid Accent 1" w:uiPriority="62"/>
+    <w:lsdException w:name="Medium Shading 1 Accent 1" w:uiPriority="63"/>
+    <w:lsdException w:name="Medium Shading 2 Accent 1" w:uiPriority="64"/>
+    <w:lsdException w:name="Medium List 1 Accent 1" w:uiPriority="65"/>
+    <w:lsdException w:name="Revision" w:semiHidden="1"/>
+    <w:lsdException w:name="List Paragraph" w:uiPriority="34" w:qFormat="1"/>
+    <w:lsdException w:name="Quote" w:uiPriority="29" w:qFormat="1"/>
+    <w:lsdException w:name="Intense Quote" w:uiPriority="30" w:qFormat="1"/>
+    <w:lsdException w:name="Medium List 2 Accent 1" w:uiPriority="66"/>
+    <w:lsdException w:name="Medium Grid 1 Accent 1" w:uiPriority="67"/>
+    <w:lsdException w:name="Medium Grid 2 Accent 1" w:uiPriority="68"/>
+    <w:lsdException w:name="Medium Grid 3 Accent 1" w:uiPriority="69"/>
+    <w:lsdException w:name="Dark List Accent 1" w:uiPriority="70"/>
+    <w:lsdException w:name="Colorful Shading Accent 1" w:uiPriority="71"/>
+    <w:lsdException w:name="Colorful List Accent 1" w:uiPriority="72"/>
+    <w:lsdException w:name="Colorful Grid Accent 1" w:uiPriority="73"/>
+    <w:lsdException w:name="Light Shading Accent 2" w:uiPriority="60"/>
+    <w:lsdException w:name="Light List Accent 2" w:uiPriority="61"/>
+    <w:lsdException w:name="Light Grid Accent 2" w:uiPriority="62"/>
+    <w:lsdException w:name="Medium Shading 1 Accent 2" w:uiPriority="63"/>
+    <w:lsdException w:name="Medium Shading 2 Accent 2" w:uiPriority="64"/>
+    <w:lsdException w:name="Medium List 1 Accent 2" w:uiPriority="65"/>
+    <w:lsdException w:name="Medium List 2 Accent 2" w:uiPriority="66"/>
+    <w:lsdException w:name="Medium Grid 1 Accent 2" w:uiPriority="67"/>
+    <w:lsdException w:name="Medium Grid 2 Accent 2" w:uiPriority="68"/>
+    <w:lsdException w:name="Medium Grid 3 Accent 2" w:uiPriority="69"/>
+    <w:lsdException w:name="Dark List Accent 2" w:uiPriority="70"/>
+    <w:lsdException w:name="Colorful Shading Accent 2" w:uiPriority="71"/>
+    <w:lsdException w:name="Colorful List Accent 2" w:uiPriority="72"/>
+    <w:lsdException w:name="Colorful Grid Accent 2" w:uiPriority="73"/>
+    <w:lsdException w:name="Light Shading Accent 3" w:uiPriority="60"/>
+    <w:lsdException w:name="Light List Accent 3" w:uiPriority="61"/>
+    <w:lsdException w:name="Light Grid Accent 3" w:uiPriority="62"/>
+    <w:lsdException w:name="Medium Shading 1 Accent 3" w:uiPriority="63"/>
+    <w:lsdException w:name="Medium Shading 2 Accent 3" w:uiPriority="64"/>
+    <w:lsdException w:name="Medium List 1 Accent 3" w:uiPriority="65"/>
+    <w:lsdException w:name="Medium List 2 Accent 3" w:uiPriority="66"/>
+    <w:lsdException w:name="Medium Grid 1 Accent 3" w:uiPriority="67"/>
+    <w:lsdException w:name="Medium Grid 2 Accent 3" w:uiPriority="68"/>
+    <w:lsdException w:name="Medium Grid 3 Accent 3" w:uiPriority="69"/>
+    <w:lsdException w:name="Dark List Accent 3" w:uiPriority="70"/>
+    <w:lsdException w:name="Colorful Shading Accent 3" w:uiPriority="71"/>
+    <w:lsdException w:name="Colorful List Accent 3" w:uiPriority="72"/>
+    <w:lsdException w:name="Colorful Grid Accent 3" w:uiPriority="73"/>
+    <w:lsdException w:name="Light Shading Accent 4" w:uiPriority="60"/>
+    <w:lsdException w:name="Light List Accent 4" w:uiPriority="61"/>
+    <w:lsdException w:name="Light Grid Accent 4" w:uiPriority="62"/>
+    <w:lsdException w:name="Medium Shading 1 Accent 4" w:uiPriority="63"/>
+    <w:lsdException w:name="Medium Shading 2 Accent 4" w:uiPriority="64"/>
+    <w:lsdException w:name="Medium List 1 Accent 4" w:uiPriority="65"/>
+    <w:lsdException w:name="Medium List 2 Accent 4" w:uiPriority="66"/>
+    <w:lsdException w:name="Medium Grid 1 Accent 4" w:uiPriority="67"/>
+    <w:lsdException w:name="Medium Grid 2 Accent 4" w:uiPriority="68"/>
+    <w:lsdException w:name="Medium Grid 3 Accent 4" w:uiPriority="69"/>
+    <w:lsdException w:name="Dark List Accent 4" w:uiPriority="70"/>
+    <w:lsdException w:name="Colorful Shading Accent 4" w:uiPriority="71"/>
+    <w:lsdException w:name="Colorful List Accent 4" w:uiPriority="72"/>
+    <w:lsdException w:name="Colorful Grid Accent 4" w:uiPriority="73"/>
+    <w:lsdException w:name="Light Shading Accent 5" w:uiPriority="60"/>
+    <w:lsdException w:name="Light List Accent 5" w:uiPriority="61"/>
+    <w:lsdException w:name="Light Grid Accent 5" w:uiPriority="62"/>
+    <w:lsdException w:name="Medium Shading 1 Accent 5" w:uiPriority="63"/>
+    <w:lsdException w:name="Medium Shading 2 Accent 5" w:uiPriority="64"/>
+    <w:lsdException w:name="Medium List 1 Accent 5" w:uiPriority="65"/>
+    <w:lsdException w:name="Medium List 2 Accent 5" w:uiPriority="66"/>
+    <w:lsdException w:name="Medium Grid 1 Accent 5" w:uiPriority="67"/>
+    <w:lsdException w:name="Medium Grid 2 Accent 5" w:uiPriority="68"/>
+    <w:lsdException w:name="Medium Grid 3 Accent 5" w:uiPriority="69"/>
+    <w:lsdException w:name="Dark List Accent 5" w:uiPriority="70"/>
+    <w:lsdException w:name="Colorful Shading Accent 5" w:uiPriority="71"/>
+    <w:lsdException w:name="Colorful List Accent 5" w:uiPriority="72"/>
+    <w:lsdException w:name="Colorful Grid Accent 5" w:uiPriority="73"/>
+    <w:lsdException w:name="Light Shading Accent 6" w:uiPriority="60"/>
+    <w:lsdException w:name="Light List Accent 6" w:uiPriority="61"/>
+    <w:lsdException w:name="Light Grid Accent 6" w:uiPriority="62"/>
+    <w:lsdException w:name="Medium Shading 1 Accent 6" w:uiPriority="63"/>
+    <w:lsdException w:name="Medium Shading 2 Accent 6" w:uiPriority="64"/>
+    <w:lsdException w:name="Medium List 1 Accent 6" w:uiPriority="65"/>
+    <w:lsdException w:name="Medium List 2 Accent 6" w:uiPriority="66"/>
+    <w:lsdException w:name="Medium Grid 1 Accent 6" w:uiPriority="67"/>
+    <w:lsdException w:name="Medium Grid 2 Accent 6" w:uiPriority="68"/>
+    <w:lsdException w:name="Medium Grid 3 Accent 6" w:uiPriority="69"/>
+    <w:lsdException w:name="Dark List Accent 6" w:uiPriority="70"/>
+    <w:lsdException w:name="Colorful Shading Accent 6" w:uiPriority="71"/>
+    <w:lsdException w:name="Colorful List Accent 6" w:uiPriority="72"/>
+    <w:lsdException w:name="Colorful Grid Accent 6" w:uiPriority="73"/>
+    <w:lsdException w:name="Subtle Emphasis" w:uiPriority="19" w:qFormat="1"/>
+    <w:lsdException w:name="Intense Emphasis" w:uiPriority="21" w:qFormat="1"/>
+    <w:lsdException w:name="Subtle Reference" w:uiPriority="31" w:qFormat="1"/>
+    <w:lsdException w:name="Intense Reference" w:uiPriority="32" w:qFormat="1"/>
+    <w:lsdException w:name="Book Title" w:uiPriority="33" w:qFormat="1"/>
+    <w:lsdException w:name="Bibliography" w:semiHidden="1" w:uiPriority="37" w:unhideWhenUsed="1"/>
+    <w:lsdException w:name="TOC Heading" w:semiHidden="1" w:uiPriority="39" w:unhideWhenUsed="1" w:qFormat="1"/>
+    <w:lsdException w:name="Plain Table 1" w:uiPriority="41"/>
+    <w:lsdException w:name="Plain Table 2" w:uiPriority="42"/>
+    <w:lsdException w:name="Plain Table 3" w:uiPriority="43"/>
+    <w:lsdException w:name="Plain Table 4" w:uiPriority="44"/>
+    <w:lsdException w:name="Plain Table 5" w:uiPriority="45"/>
+    <w:lsdException w:name="Grid Table Light" w:uiPriority="40"/>
+    <w:lsdException w:name="Grid Table 1 Light" w:uiPriority="46"/>
+    <w:lsdException w:name="Grid Table 2" w:uiPriority="47"/>
+    <w:lsdException w:name="Grid Table 3" w:uiPriority="48"/>
+    <w:lsdException w:name="Grid Table 4" w:uiPriority="49"/>
+    <w:lsdException w:name="Grid Table 5 Dark" w:uiPriority="50"/>
+    <w:lsdException w:name="Grid Table 6 Colorful" w:uiPriority="51"/>
+    <w:lsdException w:name="Grid Table 7 Colorful" w:uiPriority="52"/>
+    <w:lsdException w:name="Grid Table 1 Light Accent 1" w:uiPriority="46"/>
+    <w:lsdException w:name="Grid Table 2 Accent 1" w:uiPriority="47"/>
+    <w:lsdException w:name="Grid Table 3 Accent 1" w:uiPriority="48"/>
+    <w:lsdException w:name="Grid Table 4 Accent 1" w:uiPriority="49"/>
+    <w:lsdException w:name="Grid Table 5 Dark Accent 1" w:uiPriority="50"/>
+    <w:lsdException w:name="Grid Table 6 Colorful Accent 1" w:uiPriority="51"/>
+    <w:lsdException w:name="Grid Table 7 Colorful Accent 1" w:uiPriority="52"/>
+    <w:lsdException w:name="Grid Table 1 Light Accent 2" w:uiPriority="46"/>
+    <w:lsdException w:name="Grid Table 2 Accent 2" w:uiPriority="47"/>
+    <w:lsdException w:name="Grid Table 3 Accent 2" w:uiPriority="48"/>
+    <w:lsdException w:name="Grid Table 4 Accent 2" w:uiPriority="49"/>
+    <w:lsdException w:name="Grid Table 5 Dark Accent 2" w:uiPriority="50"/>
+    <w:lsdException w:name="Grid Table 6 Colorful Accent 2" w:uiPriority="51"/>
+    <w:lsdException w:name="Grid Table 7 Colorful Accent 2" w:uiPriority="52"/>
+    <w:lsdException w:name="Grid Table 1 Light Accent 3" w:uiPriority="46"/>
+    <w:lsdException w:name="Grid Table 2 Accent 3" w:uiPriority="47"/>
+    <w:lsdException w:name="Grid Table 3 Accent 3" w:uiPriority="48"/>
+    <w:lsdException w:name="Grid Table 4 Accent 3" w:uiPriority="49"/>
+    <w:lsdException w:name="Grid Table 5 Dark Accent 3" w:uiPriority="50"/>
+    <w:lsdException w:name="Grid Table 6 Colorful Accent 3" w:uiPriority="51"/>
+    <w:lsdException w:name="Grid Table 7 Colorful Accent 3" w:uiPriority="52"/>
+    <w:lsdException w:name="Grid Table 1 Light Accent 4" w:uiPriority="46"/>
+    <w:lsdException w:name="Grid Table 2 Accent 4" w:uiPriority="47"/>
+    <w:lsdException w:name="Grid Table 3 Accent 4" w:uiPriority="48"/>
+    <w:lsdException w:name="Grid Table 4 Accent 4" w:uiPriority="49"/>
+    <w:lsdException w:name="Grid Table 5 Dark Accent 4" w:uiPriority="50"/>
+    <w:lsdException w:name="Grid Table 6 Colorful Accent 4" w:uiPriority="51"/>
+    <w:lsdException w:name="Grid Table 7 Colorful Accent 4" w:uiPriority="52"/>
+    <w:lsdException w:name="Grid Table 1 Light Accent 5" w:uiPriority="46"/>
+    <w:lsdException w:name="Grid Table 2 Accent 5" w:uiPriority="47"/>
+    <w:lsdException w:name="Grid Table 3 Accent 5" w:uiPriority="48"/>
+    <w:lsdException w:name="Grid Table 4 Accent 5" w:uiPriority="49"/>
+    <w:lsdException w:name="Grid Table 5 Dark Accent 5" w:uiPriority="50"/>
+    <w:lsdException w:name="Grid Table 6 Colorful Accent 5" w:uiPriority="51"/>
+    <w:lsdException w:name="Grid Table 7 Colorful Accent 5" w:uiPriority="52"/>
+    <w:lsdException w:name="Grid Table 1 Light Accent 6" w:uiPriority="46"/>
+    <w:lsdException w:name="Grid Table 2 Accent 6" w:uiPriority="47"/>
+    <w:lsdException w:name="Grid Table 3 Accent 6" w:uiPriority="48"/>
+    <w:lsdException w:name="Grid Table 4 Accent 6" w:uiPriority="49"/>
+    <w:lsdException w:name="Grid Table 5 Dark Accent 6" w:uiPriority="50"/>
+    <w:lsdException w:name="Grid Table 6 Colorful Accent 6" w:uiPriority="51"/>
+    <w:lsdException w:name="Grid Table 7 Colorful Accent 6" w:uiPriority="52"/>
+    <w:lsdException w:name="List Table 1 Light" w:uiPriority="46"/>
+    <w:lsdException w:name="List Table 2" w:uiPriority="47"/>
+    <w:lsdException w:name="List Table 3" w:uiPriority="48"/>
+    <w:lsdException w:name="List Table 4" w:uiPriority="49"/>
+    <w:lsdException w:name="List Table 5 Dark" w:uiPriority="50"/>
+    <w:lsdException w:name="List Table 6 Colorful" w:uiPriority="51"/>
+    <w:lsdException w:name="List Table 7 Colorful" w:uiPriority="52"/>
+    <w:lsdException w:name="List Table 1 Light Accent 1" w:uiPriority="46"/>
+    <w:lsdException w:name="List Table 2 Accent 1" w:uiPriority="47"/>
+    <w:lsdException w:name="List Table 3 Accent 1" w:uiPriority="48"/>
+    <w:lsdException w:name="List Table 4 Accent 1" w:uiPriority="49"/>
+    <w:lsdException w:name="List Table 5 Dark Accent 1" w:uiPriority="50"/>
+    <w:lsdException w:name="List Table 6 Colorful Accent 1" w:uiPriority="51"/>
+    <w:lsdException w:name="List Table 7 Colorful Accent 1" w:uiPriority="52"/>
+    <w:lsdException w:name="List Table 1 Light Accent 2" w:uiPriority="46"/>
+    <w:lsdException w:name="List Table 2 Accent 2" w:uiPriority="47"/>
+    <w:lsdException w:name="List Table 3 Accent 2" w:uiPriority="48"/>
+    <w:lsdException w:name="List Table 4 Accent 2" w:uiPriority="49"/>
+    <w:lsdException w:name="List Table 5 Dark Accent 2" w:uiPriority="50"/>
+    <w:lsdException w:name="List Table 6 Colorful Accent 2" w:uiPriority="51"/>
+    <w:lsdException w:name="List Table 7 Colorful Accent 2" w:uiPriority="52"/>
+    <w:lsdException w:name="List Table 1 Light Accent 3" w:uiPriority="46"/>
+    <w:lsdException w:name="List Table 2 Accent 3" w:uiPriority="47"/>
+    <w:lsdException w:name="List Table 3 Accent 3" w:uiPriority="48"/>
+    <w:lsdException w:name="List Table 4 Accent 3" w:uiPriority="49"/>
+    <w:lsdException w:name="List Table 5 Dark Accent 3" w:uiPriority="50"/>
+    <w:lsdException w:name="List Table 6 Colorful Accent 3" w:uiPriority="51"/>
+    <w:lsdException w:name="List Table 7 Colorful Accent 3" w:uiPriority="52"/>
+    <w:lsdException w:name="List Table 1 Light Accent 4" w:uiPriority="46"/>
+    <w:lsdException w:name="List Table 2 Accent 4" w:uiPriority="47"/>
+    <w:lsdException w:name="List Table 3 Accent 4" w:uiPriority="48"/>
+    <w:lsdException w:name="List Table 4 Accent 4" w:uiPriority="49"/>
+    <w:lsdException w:name="List Table 5 Dark Accent 4" w:uiPriority="50"/>
+    <w:lsdException w:name="List Table 6 Colorful Accent 4" w:uiPriority="51"/>
+    <w:lsdException w:name="List Table 7 Colorful Accent 4" w:uiPriority="52"/>
+    <w:lsdException w:name="List Table 1 Light Accent 5" w:uiPriority="46"/>
+    <w:lsdException w:name="List Table 2 Accent 5" w:uiPriority="47"/>
+    <w:lsdException w:name="List Table 3 Accent 5" w:uiPriority="48"/>
+    <w:lsdException w:name="List Table 4 Accent 5" w:uiPriority="49"/>
+    <w:lsdException w:name="List Table 5 Dark Accent 5" w:uiPriority="50"/>
+    <w:lsdException w:name="List Table 6 Colorful Accent 5" w:uiPriority="51"/>
+    <w:lsdException w:name="List Table 7 Colorful Accent 5" w:uiPriority="52"/>
+    <w:lsdException w:name="List Table 1 Light Accent 6" w:uiPriority="46"/>
+    <w:lsdException w:name="List Table 2 Accent 6" w:uiPriority="47"/>
+    <w:lsdException w:name="List Table 3 Accent 6" w:uiPriority="48"/>
+    <w:lsdException w:name="List Table 4 Accent 6" w:uiPriority="49"/>
+    <w:lsdException w:name="List Table 5 Dark Accent 6" w:uiPriority="50"/>
+    <w:lsdException w:name="List Table 6 Colorful Accent 6" w:uiPriority="51"/>
+    <w:lsdException w:name="List Table 7 Colorful Accent 6" w:uiPriority="52"/>
+  </w:latentStyles>
+  <w:style w:type="paragraph" w:default="1" w:styleId="Normal">
     <w:name w:val="Normal"/>
     <w:qFormat/>
-    <w:pPr>
-      <w:widowControl/>
-      <w:bidi w:val="0"/>
-      <w:spacing w:before="0" w:after="0"/>
-      <w:jc w:val="left"/>
-    </w:pPr>
     <w:rPr>
-      <w:rFonts w:ascii="Liberation Serif" w:hAnsi="Liberation Serif" w:eastAsia="NSimSun" w:cs="Lucida Sans"/>
-      <w:color w:val="auto"/>
-      <w:kern w:val="2"/>
       <w:sz w:val="24"/>
-      <w:szCs w:val="24"/>
-      <w:lang w:val="en-US" w:eastAsia="zh-CN" w:bidi="hi-IN"/>
     </w:rPr>
   </w:style>
   <w:style w:type="paragraph" w:styleId="Heading1">
-    <w:name w:val="Heading 1"/>
+    <w:name w:val="heading 1"/>
     <w:basedOn w:val="Heading"/>
-    <w:next w:val="TextBody"/>
+    <w:next w:val="BodyText"/>
     <w:qFormat/>
     <w:pPr>
       <w:numPr>
-        <w:ilvl w:val="0"/>
         <w:numId w:val="1"/>
       </w:numPr>
-      <w:spacing w:before="240" w:after="120"/>
       <w:outlineLvl w:val="0"/>
     </w:pPr>
     <w:rPr>
@@ -821,16 +1212,16 @@
     </w:rPr>
   </w:style>
   <w:style w:type="paragraph" w:styleId="Heading2">
-    <w:name w:val="Heading 2"/>
+    <w:name w:val="heading 2"/>
     <w:basedOn w:val="Heading"/>
-    <w:next w:val="TextBody"/>
+    <w:next w:val="BodyText"/>
     <w:qFormat/>
     <w:pPr>
       <w:numPr>
         <w:ilvl w:val="1"/>
         <w:numId w:val="1"/>
       </w:numPr>
-      <w:spacing w:before="200" w:after="120"/>
+      <w:spacing w:before="200"/>
       <w:outlineLvl w:val="1"/>
     </w:pPr>
     <w:rPr>
@@ -840,39 +1231,61 @@
       <w:szCs w:val="32"/>
     </w:rPr>
   </w:style>
-  <w:style w:type="paragraph" w:styleId="Heading">
+  <w:style w:type="character" w:default="1" w:styleId="DefaultParagraphFont">
+    <w:name w:val="Default Paragraph Font"/>
+    <w:uiPriority w:val="1"/>
+    <w:semiHidden/>
+    <w:unhideWhenUsed/>
+  </w:style>
+  <w:style w:type="table" w:default="1" w:styleId="TableNormal">
+    <w:name w:val="Normal Table"/>
+    <w:uiPriority w:val="99"/>
+    <w:semiHidden/>
+    <w:unhideWhenUsed/>
+    <w:tblPr>
+      <w:tblInd w:w="0" w:type="dxa"/>
+      <w:tblCellMar>
+        <w:top w:w="0" w:type="dxa"/>
+        <w:left w:w="108" w:type="dxa"/>
+        <w:bottom w:w="0" w:type="dxa"/>
+        <w:right w:w="108" w:type="dxa"/>
+      </w:tblCellMar>
+    </w:tblPr>
+  </w:style>
+  <w:style w:type="numbering" w:default="1" w:styleId="NoList">
+    <w:name w:val="No List"/>
+    <w:uiPriority w:val="99"/>
+    <w:semiHidden/>
+    <w:unhideWhenUsed/>
+  </w:style>
+  <w:style w:type="paragraph" w:customStyle="1" w:styleId="Heading">
     <w:name w:val="Heading"/>
     <w:basedOn w:val="Normal"/>
-    <w:next w:val="TextBody"/>
+    <w:next w:val="BodyText"/>
     <w:qFormat/>
     <w:pPr>
-      <w:keepNext w:val="true"/>
+      <w:keepNext/>
       <w:spacing w:before="240" w:after="120"/>
     </w:pPr>
     <w:rPr>
-      <w:rFonts w:ascii="Liberation Sans" w:hAnsi="Liberation Sans" w:eastAsia="Microsoft YaHei" w:cs="Lucida Sans"/>
+      <w:rFonts w:ascii="Liberation Sans" w:eastAsia="Microsoft YaHei" w:hAnsi="Liberation Sans"/>
       <w:sz w:val="28"/>
       <w:szCs w:val="28"/>
     </w:rPr>
   </w:style>
-  <w:style w:type="paragraph" w:styleId="TextBody">
+  <w:style w:type="paragraph" w:styleId="BodyText">
     <w:name w:val="Body Text"/>
     <w:basedOn w:val="Normal"/>
     <w:pPr>
-      <w:spacing w:lineRule="auto" w:line="276" w:before="0" w:after="140"/>
+      <w:spacing w:after="140" w:line="276" w:lineRule="auto"/>
     </w:pPr>
-    <w:rPr/>
   </w:style>
   <w:style w:type="paragraph" w:styleId="List">
     <w:name w:val="List"/>
-    <w:basedOn w:val="TextBody"/>
-    <w:pPr/>
-    <w:rPr>
-      <w:rFonts w:cs="Lucida Sans"/>
-    </w:rPr>
+    <w:basedOn w:val="BodyText"/>
   </w:style>
   <w:style w:type="paragraph" w:styleId="Caption">
-    <w:name w:val="Caption"/>
+    <w:name w:val="caption"/>
     <w:basedOn w:val="Normal"/>
     <w:qFormat/>
     <w:pPr>
@@ -880,28 +1293,22 @@
       <w:spacing w:before="120" w:after="120"/>
     </w:pPr>
     <w:rPr>
-      <w:rFonts w:cs="Lucida Sans"/>
       <w:i/>
       <w:iCs/>
-      <w:sz w:val="24"/>
-      <w:szCs w:val="24"/>
     </w:rPr>
   </w:style>
-  <w:style w:type="paragraph" w:styleId="Index">
+  <w:style w:type="paragraph" w:customStyle="1" w:styleId="Index">
     <w:name w:val="Index"/>
     <w:basedOn w:val="Normal"/>
     <w:qFormat/>
     <w:pPr>
       <w:suppressLineNumbers/>
     </w:pPr>
-    <w:rPr>
-      <w:rFonts w:cs="Lucida Sans"/>
-    </w:rPr>
   </w:style>
   <w:style w:type="paragraph" w:styleId="Title">
     <w:name w:val="Title"/>
     <w:basedOn w:val="Heading"/>
-    <w:next w:val="TextBody"/>
+    <w:next w:val="BodyText"/>
     <w:qFormat/>
     <w:pPr>
       <w:jc w:val="center"/>
@@ -913,14 +1320,334 @@
       <w:szCs w:val="56"/>
     </w:rPr>
   </w:style>
-  <w:style w:type="paragraph" w:styleId="TableContents">
+  <w:style w:type="paragraph" w:customStyle="1" w:styleId="TableContents">
     <w:name w:val="Table Contents"/>
     <w:basedOn w:val="Normal"/>
     <w:qFormat/>
     <w:pPr>
       <w:suppressLineNumbers/>
     </w:pPr>
-    <w:rPr/>
+  </w:style>
+  <w:style w:type="paragraph" w:styleId="Header">
+    <w:name w:val="header"/>
+    <w:basedOn w:val="Normal"/>
+    <w:link w:val="HeaderChar"/>
+    <w:uiPriority w:val="99"/>
+    <w:unhideWhenUsed/>
+    <w:rsid w:val="00690955"/>
+    <w:pPr>
+      <w:tabs>
+        <w:tab w:val="center" w:pos="4680"/>
+        <w:tab w:val="right" w:pos="9360"/>
+      </w:tabs>
+    </w:pPr>
+    <w:rPr>
+      <w:rFonts w:cs="Mangal"/>
+      <w:szCs w:val="21"/>
+    </w:rPr>
+  </w:style>
+  <w:style w:type="character" w:customStyle="1" w:styleId="HeaderChar">
+    <w:name w:val="Header Char"/>
+    <w:basedOn w:val="DefaultParagraphFont"/>
+    <w:link w:val="Header"/>
+    <w:uiPriority w:val="99"/>
+    <w:rsid w:val="00690955"/>
+    <w:rPr>
+      <w:rFonts w:cs="Mangal"/>
+      <w:sz w:val="24"/>
+      <w:szCs w:val="21"/>
+    </w:rPr>
+  </w:style>
+  <w:style w:type="paragraph" w:styleId="Footer">
+    <w:name w:val="footer"/>
+    <w:basedOn w:val="Normal"/>
+    <w:link w:val="FooterChar"/>
+    <w:uiPriority w:val="99"/>
+    <w:unhideWhenUsed/>
+    <w:rsid w:val="00690955"/>
+    <w:pPr>
+      <w:tabs>
+        <w:tab w:val="center" w:pos="4680"/>
+        <w:tab w:val="right" w:pos="9360"/>
+      </w:tabs>
+    </w:pPr>
+    <w:rPr>
+      <w:rFonts w:cs="Mangal"/>
+      <w:szCs w:val="21"/>
+    </w:rPr>
+  </w:style>
+  <w:style w:type="character" w:customStyle="1" w:styleId="FooterChar">
+    <w:name w:val="Footer Char"/>
+    <w:basedOn w:val="DefaultParagraphFont"/>
+    <w:link w:val="Footer"/>
+    <w:uiPriority w:val="99"/>
+    <w:rsid w:val="00690955"/>
+    <w:rPr>
+      <w:rFonts w:cs="Mangal"/>
+      <w:sz w:val="24"/>
+      <w:szCs w:val="21"/>
+    </w:rPr>
   </w:style>
 </w:styles>
+</file>
+
+<file path=word/theme/theme1.xml><?xml version="1.0" encoding="utf-8"?>
+<a:theme xmlns:a="http://schemas.openxmlformats.org/drawingml/2006/main" name="Office Theme">
+  <a:themeElements>
+    <a:clrScheme name="Office">
+      <a:dk1>
+        <a:sysClr val="windowText" lastClr="000000"/>
+      </a:dk1>
+      <a:lt1>
+        <a:sysClr val="window" lastClr="FFFFFF"/>
+      </a:lt1>
+      <a:dk2>
+        <a:srgbClr val="44546A"/>
+      </a:dk2>
+      <a:lt2>
+        <a:srgbClr val="E7E6E6"/>
+      </a:lt2>
+      <a:accent1>
+        <a:srgbClr val="5B9BD5"/>
+      </a:accent1>
+      <a:accent2>
+        <a:srgbClr val="ED7D31"/>
+      </a:accent2>
+      <a:accent3>
+        <a:srgbClr val="A5A5A5"/>
+      </a:accent3>
+      <a:accent4>
+        <a:srgbClr val="FFC000"/>
+      </a:accent4>
+      <a:accent5>
+        <a:srgbClr val="4472C4"/>
+      </a:accent5>
+      <a:accent6>
+        <a:srgbClr val="70AD47"/>
+      </a:accent6>
+      <a:hlink>
+        <a:srgbClr val="0563C1"/>
+      </a:hlink>
+      <a:folHlink>
+        <a:srgbClr val="954F72"/>
+      </a:folHlink>
+    </a:clrScheme>
+    <a:fontScheme name="Office">
+      <a:majorFont>
+        <a:latin typeface="Calibri Light" panose="020F0302020204030204"/>
+        <a:ea typeface=""/>
+        <a:cs typeface=""/>
+        <a:font script="Jpan" typeface="游ゴシック Light"/>
+        <a:font script="Hang" typeface="맑은 고딕"/>
+        <a:font script="Hans" typeface="等线 Light"/>
+        <a:font script="Hant" typeface="新細明體"/>
+        <a:font script="Arab" typeface="Times New Roman"/>
+        <a:font script="Hebr" typeface="Times New Roman"/>
+        <a:font script="Thai" typeface="Angsana New"/>
+        <a:font script="Ethi" typeface="Nyala"/>
+        <a:font script="Beng" typeface="Vrinda"/>
+        <a:font script="Gujr" typeface="Shruti"/>
+        <a:font script="Khmr" typeface="MoolBoran"/>
+        <a:font script="Knda" typeface="Tunga"/>
+        <a:font script="Guru" typeface="Raavi"/>
+        <a:font script="Cans" typeface="Euphemia"/>
+        <a:font script="Cher" typeface="Plantagenet Cherokee"/>
+        <a:font script="Yiii" typeface="Microsoft Yi Baiti"/>
+        <a:font script="Tibt" typeface="Microsoft Himalaya"/>
+        <a:font script="Thaa" typeface="MV Boli"/>
+        <a:font script="Deva" typeface="Mangal"/>
+        <a:font script="Telu" typeface="Gautami"/>
+        <a:font script="Taml" typeface="Latha"/>
+        <a:font script="Syrc" typeface="Estrangelo Edessa"/>
+        <a:font script="Orya" typeface="Kalinga"/>
+        <a:font script="Mlym" typeface="Kartika"/>
+        <a:font script="Laoo" typeface="DokChampa"/>
+        <a:font script="Sinh" typeface="Iskoola Pota"/>
+        <a:font script="Mong" typeface="Mongolian Baiti"/>
+        <a:font script="Viet" typeface="Times New Roman"/>
+        <a:font script="Uigh" typeface="Microsoft Uighur"/>
+        <a:font script="Geor" typeface="Sylfaen"/>
+      </a:majorFont>
+      <a:minorFont>
+        <a:latin typeface="Calibri" panose="020F0502020204030204"/>
+        <a:ea typeface=""/>
+        <a:cs typeface=""/>
+        <a:font script="Jpan" typeface="游明朝"/>
+        <a:font script="Hang" typeface="맑은 고딕"/>
+        <a:font script="Hans" typeface="等线"/>
+        <a:font script="Hant" typeface="新細明體"/>
+        <a:font script="Arab" typeface="Arial"/>
+        <a:font script="Hebr" typeface="Arial"/>
+        <a:font script="Thai" typeface="Cordia New"/>
+        <a:font script="Ethi" typeface="Nyala"/>
+        <a:font script="Beng" typeface="Vrinda"/>
+        <a:font script="Gujr" typeface="Shruti"/>
+        <a:font script="Khmr" typeface="DaunPenh"/>
+        <a:font script="Knda" typeface="Tunga"/>
+        <a:font script="Guru" typeface="Raavi"/>
+        <a:font script="Cans" typeface="Euphemia"/>
+        <a:font script="Cher" typeface="Plantagenet Cherokee"/>
+        <a:font script="Yiii" typeface="Microsoft Yi Baiti"/>
+        <a:font script="Tibt" typeface="Microsoft Himalaya"/>
+        <a:font script="Thaa" typeface="MV Boli"/>
+        <a:font script="Deva" typeface="Mangal"/>
+        <a:font script="Telu" typeface="Gautami"/>
+        <a:font script="Taml" typeface="Latha"/>
+        <a:font script="Syrc" typeface="Estrangelo Edessa"/>
+        <a:font script="Orya" typeface="Kalinga"/>
+        <a:font script="Mlym" typeface="Kartika"/>
+        <a:font script="Laoo" typeface="DokChampa"/>
+        <a:font script="Sinh" typeface="Iskoola Pota"/>
+        <a:font script="Mong" typeface="Mongolian Baiti"/>
+        <a:font script="Viet" typeface="Arial"/>
+        <a:font script="Uigh" typeface="Microsoft Uighur"/>
+        <a:font script="Geor" typeface="Sylfaen"/>
+      </a:minorFont>
+    </a:fontScheme>
+    <a:fmtScheme name="Office">
+      <a:fillStyleLst>
+        <a:solidFill>
+          <a:schemeClr val="phClr"/>
+        </a:solidFill>
+        <a:gradFill rotWithShape="1">
+          <a:gsLst>
+            <a:gs pos="0">
+              <a:schemeClr val="phClr">
+                <a:lumMod val="110000"/>
+                <a:satMod val="105000"/>
+                <a:tint val="67000"/>
+              </a:schemeClr>
+            </a:gs>
+            <a:gs pos="50000">
+              <a:schemeClr val="phClr">
+                <a:lumMod val="105000"/>
+                <a:satMod val="103000"/>
+                <a:tint val="73000"/>
+              </a:schemeClr>
+            </a:gs>
+            <a:gs pos="100000">
+              <a:schemeClr val="phClr">
+                <a:lumMod val="105000"/>
+                <a:satMod val="109000"/>
+                <a:tint val="81000"/>
+              </a:schemeClr>
+            </a:gs>
+          </a:gsLst>
+          <a:lin ang="5400000" scaled="0"/>
+        </a:gradFill>
+        <a:gradFill rotWithShape="1">
+          <a:gsLst>
+            <a:gs pos="0">
+              <a:schemeClr val="phClr">
+                <a:satMod val="103000"/>
+                <a:lumMod val="102000"/>
+                <a:tint val="94000"/>
+              </a:schemeClr>
+            </a:gs>
+            <a:gs pos="50000">
+              <a:schemeClr val="phClr">
+                <a:satMod val="110000"/>
+                <a:lumMod val="100000"/>
+                <a:shade val="100000"/>
+              </a:schemeClr>
+            </a:gs>
+            <a:gs pos="100000">
+              <a:schemeClr val="phClr">
+                <a:lumMod val="99000"/>
+                <a:satMod val="120000"/>
+                <a:shade val="78000"/>
+              </a:schemeClr>
+            </a:gs>
+          </a:gsLst>
+          <a:lin ang="5400000" scaled="0"/>
+        </a:gradFill>
+      </a:fillStyleLst>
+      <a:lnStyleLst>
+        <a:ln w="6350" cap="flat" cmpd="sng" algn="ctr">
+          <a:solidFill>
+            <a:schemeClr val="phClr"/>
+          </a:solidFill>
+          <a:prstDash val="solid"/>
+          <a:miter lim="800000"/>
+        </a:ln>
+        <a:ln w="12700" cap="flat" cmpd="sng" algn="ctr">
+          <a:solidFill>
+            <a:schemeClr val="phClr"/>
+          </a:solidFill>
+          <a:prstDash val="solid"/>
+          <a:miter lim="800000"/>
+        </a:ln>
+        <a:ln w="19050" cap="flat" cmpd="sng" algn="ctr">
+          <a:solidFill>
+            <a:schemeClr val="phClr"/>
+          </a:solidFill>
+          <a:prstDash val="solid"/>
+          <a:miter lim="800000"/>
+        </a:ln>
+      </a:lnStyleLst>
+      <a:effectStyleLst>
+        <a:effectStyle>
+          <a:effectLst/>
+        </a:effectStyle>
+        <a:effectStyle>
+          <a:effectLst/>
+        </a:effectStyle>
+        <a:effectStyle>
+          <a:effectLst>
+            <a:outerShdw blurRad="57150" dist="19050" dir="5400000" algn="ctr" rotWithShape="0">
+              <a:srgbClr val="000000">
+                <a:alpha val="63000"/>
+              </a:srgbClr>
+            </a:outerShdw>
+          </a:effectLst>
+        </a:effectStyle>
+      </a:effectStyleLst>
+      <a:bgFillStyleLst>
+        <a:solidFill>
+          <a:schemeClr val="phClr"/>
+        </a:solidFill>
+        <a:solidFill>
+          <a:schemeClr val="phClr">
+            <a:tint val="95000"/>
+            <a:satMod val="170000"/>
+          </a:schemeClr>
+        </a:solidFill>
+        <a:gradFill rotWithShape="1">
+          <a:gsLst>
+            <a:gs pos="0">
+              <a:schemeClr val="phClr">
+                <a:tint val="93000"/>
+                <a:satMod val="150000"/>
+                <a:shade val="98000"/>
+                <a:lumMod val="102000"/>
+              </a:schemeClr>
+            </a:gs>
+            <a:gs pos="50000">
+              <a:schemeClr val="phClr">
+                <a:tint val="98000"/>
+                <a:satMod val="130000"/>
+                <a:shade val="90000"/>
+                <a:lumMod val="103000"/>
+              </a:schemeClr>
+            </a:gs>
+            <a:gs pos="100000">
+              <a:schemeClr val="phClr">
+                <a:shade val="63000"/>
+                <a:satMod val="120000"/>
+              </a:schemeClr>
+            </a:gs>
+          </a:gsLst>
+          <a:lin ang="5400000" scaled="0"/>
+        </a:gradFill>
+      </a:bgFillStyleLst>
+    </a:fmtScheme>
+  </a:themeElements>
+  <a:objectDefaults/>
+  <a:extraClrSchemeLst/>
+  <a:extLst>
+    <a:ext uri="{05A4C25C-085E-4340-85A3-A5531E510DB2}">
+      <thm15:themeFamily xmlns:thm15="http://schemas.microsoft.com/office/thememl/2012/main" name="Office Theme" id="{62F939B6-93AF-4DB8-9C6B-D6C7DFDC589F}" vid="{4A3C46E8-61CC-4603-A589-7422A47A8E4A}"/>
+    </a:ext>
+  </a:extLst>
+</a:theme>
 </file>
</xml_diff>